<commit_message>
Re r110 commit (my SVN setup is stuffed up and I need to commit "docs" and "tigers" folders separately)
</commit_message>
<xml_diff>
--- a/docs/2010-06-03_ERD/ERD.docx
+++ b/docs/2010-06-03_ERD/ERD.docx
@@ -1,6 +1,6 @@
 
 <file path=word/document.xml><?xml version="1.0" encoding="utf-8"?>
-<w:document xmlns:ve="http://schemas.openxmlformats.org/markup-compatibility/2006" xmlns:o="urn:schemas-microsoft-com:office:office" xmlns:r="http://schemas.openxmlformats.org/officeDocument/2006/relationships" xmlns:m="http://schemas.openxmlformats.org/officeDocument/2006/math" xmlns:v="urn:schemas-microsoft-com:vml" xmlns:wp="http://schemas.openxmlformats.org/drawingml/2006/wordprocessingDrawing" xmlns:w10="urn:schemas-microsoft-com:office:word" xmlns:w="http://schemas.openxmlformats.org/wordprocessingml/2006/main" xmlns:wne="http://schemas.microsoft.com/office/word/2006/wordml">
+<w:document xmlns:wpc="http://schemas.microsoft.com/office/word/2010/wordprocessingCanvas" xmlns:mc="http://schemas.openxmlformats.org/markup-compatibility/2006" xmlns:o="urn:schemas-microsoft-com:office:office" xmlns:r="http://schemas.openxmlformats.org/officeDocument/2006/relationships" xmlns:m="http://schemas.openxmlformats.org/officeDocument/2006/math" xmlns:v="urn:schemas-microsoft-com:vml" xmlns:wp14="http://schemas.microsoft.com/office/word/2010/wordprocessingDrawing" xmlns:wp="http://schemas.openxmlformats.org/drawingml/2006/wordprocessingDrawing" xmlns:w10="urn:schemas-microsoft-com:office:word" xmlns:w="http://schemas.openxmlformats.org/wordprocessingml/2006/main" xmlns:w14="http://schemas.microsoft.com/office/word/2010/wordml" xmlns:wpg="http://schemas.microsoft.com/office/word/2010/wordprocessingGroup" xmlns:wpi="http://schemas.microsoft.com/office/word/2010/wordprocessingInk" xmlns:wne="http://schemas.microsoft.com/office/word/2006/wordml" xmlns:wps="http://schemas.microsoft.com/office/word/2010/wordprocessingShape" mc:Ignorable="w14 wp14">
   <w:body>
     <w:p>
       <w:pPr>
@@ -33,7 +33,7 @@
         </w:tblBorders>
         <w:shd w:val="clear" w:color="auto" w:fill="FFFFFF" w:themeFill="background1"/>
         <w:tblLayout w:type="fixed"/>
-        <w:tblLook w:val="04A0"/>
+        <w:tblLook w:val="04A0" w:firstRow="1" w:lastRow="0" w:firstColumn="1" w:lastColumn="0" w:noHBand="0" w:noVBand="1"/>
       </w:tblPr>
       <w:tblGrid>
         <w:gridCol w:w="1101"/>
@@ -44,11 +44,11 @@
       </w:tblGrid>
       <w:tr>
         <w:trPr>
-          <w:cnfStyle w:val="100000000000"/>
+          <w:cnfStyle w:val="100000000000" w:firstRow="1" w:lastRow="0" w:firstColumn="0" w:lastColumn="0" w:oddVBand="0" w:evenVBand="0" w:oddHBand="0" w:evenHBand="0" w:firstRowFirstColumn="0" w:firstRowLastColumn="0" w:lastRowFirstColumn="0" w:lastRowLastColumn="0"/>
         </w:trPr>
         <w:tc>
           <w:tcPr>
-            <w:cnfStyle w:val="001000000000"/>
+            <w:cnfStyle w:val="001000000000" w:firstRow="0" w:lastRow="0" w:firstColumn="1" w:lastColumn="0" w:oddVBand="0" w:evenVBand="0" w:oddHBand="0" w:evenHBand="0" w:firstRowFirstColumn="0" w:firstRowLastColumn="0" w:lastRowFirstColumn="0" w:lastRowLastColumn="0"/>
             <w:tcW w:w="1101" w:type="dxa"/>
             <w:tcBorders>
               <w:top w:val="none" w:sz="0" w:space="0" w:color="auto"/>
@@ -85,7 +85,7 @@
           </w:tcPr>
           <w:p>
             <w:pPr>
-              <w:cnfStyle w:val="100000000000"/>
+              <w:cnfStyle w:val="100000000000" w:firstRow="1" w:lastRow="0" w:firstColumn="0" w:lastColumn="0" w:oddVBand="0" w:evenVBand="0" w:oddHBand="0" w:evenHBand="0" w:firstRowFirstColumn="0" w:firstRowLastColumn="0" w:lastRowFirstColumn="0" w:lastRowLastColumn="0"/>
               <w:rPr>
                 <w:rFonts w:ascii="Tahoma" w:hAnsi="Tahoma" w:cs="Tahoma"/>
               </w:rPr>
@@ -111,7 +111,7 @@
           </w:tcPr>
           <w:p>
             <w:pPr>
-              <w:cnfStyle w:val="100000000000"/>
+              <w:cnfStyle w:val="100000000000" w:firstRow="1" w:lastRow="0" w:firstColumn="0" w:lastColumn="0" w:oddVBand="0" w:evenVBand="0" w:oddHBand="0" w:evenHBand="0" w:firstRowFirstColumn="0" w:firstRowLastColumn="0" w:lastRowFirstColumn="0" w:lastRowLastColumn="0"/>
               <w:rPr>
                 <w:rFonts w:ascii="Tahoma" w:hAnsi="Tahoma" w:cs="Tahoma"/>
               </w:rPr>
@@ -137,7 +137,7 @@
           </w:tcPr>
           <w:p>
             <w:pPr>
-              <w:cnfStyle w:val="100000000000"/>
+              <w:cnfStyle w:val="100000000000" w:firstRow="1" w:lastRow="0" w:firstColumn="0" w:lastColumn="0" w:oddVBand="0" w:evenVBand="0" w:oddHBand="0" w:evenHBand="0" w:firstRowFirstColumn="0" w:firstRowLastColumn="0" w:lastRowFirstColumn="0" w:lastRowLastColumn="0"/>
               <w:rPr>
                 <w:rFonts w:ascii="Tahoma" w:hAnsi="Tahoma" w:cs="Tahoma"/>
               </w:rPr>
@@ -163,7 +163,7 @@
           </w:tcPr>
           <w:p>
             <w:pPr>
-              <w:cnfStyle w:val="100000000000"/>
+              <w:cnfStyle w:val="100000000000" w:firstRow="1" w:lastRow="0" w:firstColumn="0" w:lastColumn="0" w:oddVBand="0" w:evenVBand="0" w:oddHBand="0" w:evenHBand="0" w:firstRowFirstColumn="0" w:firstRowLastColumn="0" w:lastRowFirstColumn="0" w:lastRowLastColumn="0"/>
               <w:rPr>
                 <w:rFonts w:ascii="Tahoma" w:hAnsi="Tahoma" w:cs="Tahoma"/>
               </w:rPr>
@@ -179,12 +179,12 @@
       </w:tr>
       <w:tr>
         <w:trPr>
-          <w:cnfStyle w:val="000000100000"/>
+          <w:cnfStyle w:val="000000100000" w:firstRow="0" w:lastRow="0" w:firstColumn="0" w:lastColumn="0" w:oddVBand="0" w:evenVBand="0" w:oddHBand="1" w:evenHBand="0" w:firstRowFirstColumn="0" w:firstRowLastColumn="0" w:lastRowFirstColumn="0" w:lastRowLastColumn="0"/>
           <w:trHeight w:val="1134"/>
         </w:trPr>
         <w:tc>
           <w:tcPr>
-            <w:cnfStyle w:val="001000000000"/>
+            <w:cnfStyle w:val="001000000000" w:firstRow="0" w:lastRow="0" w:firstColumn="1" w:lastColumn="0" w:oddVBand="0" w:evenVBand="0" w:oddHBand="0" w:evenHBand="0" w:firstRowFirstColumn="0" w:firstRowLastColumn="0" w:lastRowFirstColumn="0" w:lastRowLastColumn="0"/>
             <w:tcW w:w="1101" w:type="dxa"/>
             <w:tcBorders>
               <w:left w:val="none" w:sz="0" w:space="0" w:color="auto"/>
@@ -219,7 +219,7 @@
           </w:tcPr>
           <w:p>
             <w:pPr>
-              <w:cnfStyle w:val="000000100000"/>
+              <w:cnfStyle w:val="000000100000" w:firstRow="0" w:lastRow="0" w:firstColumn="0" w:lastColumn="0" w:oddVBand="0" w:evenVBand="0" w:oddHBand="1" w:evenHBand="0" w:firstRowFirstColumn="0" w:firstRowLastColumn="0" w:lastRowFirstColumn="0" w:lastRowLastColumn="0"/>
               <w:rPr>
                 <w:rFonts w:ascii="Tahoma" w:hAnsi="Tahoma" w:cs="Tahoma"/>
                 <w:bCs/>
@@ -260,7 +260,7 @@
           </w:tcPr>
           <w:p>
             <w:pPr>
-              <w:cnfStyle w:val="000000100000"/>
+              <w:cnfStyle w:val="000000100000" w:firstRow="0" w:lastRow="0" w:firstColumn="0" w:lastColumn="0" w:oddVBand="0" w:evenVBand="0" w:oddHBand="1" w:evenHBand="0" w:firstRowFirstColumn="0" w:firstRowLastColumn="0" w:lastRowFirstColumn="0" w:lastRowLastColumn="0"/>
               <w:rPr>
                 <w:rFonts w:ascii="Tahoma" w:hAnsi="Tahoma" w:cs="Tahoma"/>
               </w:rPr>
@@ -284,29 +284,21 @@
           </w:tcPr>
           <w:p>
             <w:pPr>
-              <w:cnfStyle w:val="000000100000"/>
-              <w:rPr>
-                <w:rFonts w:ascii="Tahoma" w:hAnsi="Tahoma" w:cs="Tahoma"/>
-              </w:rPr>
-            </w:pPr>
-            <w:r>
-              <w:rPr>
-                <w:rFonts w:ascii="Tahoma" w:hAnsi="Tahoma" w:cs="Tahoma"/>
-              </w:rPr>
-              <w:t xml:space="preserve">Jane </w:t>
-            </w:r>
-            <w:proofErr w:type="spellStart"/>
-            <w:r>
-              <w:rPr>
-                <w:rFonts w:ascii="Tahoma" w:hAnsi="Tahoma" w:cs="Tahoma"/>
-              </w:rPr>
-              <w:t>Harrison</w:t>
-            </w:r>
-            <w:proofErr w:type="spellEnd"/>
-          </w:p>
-          <w:p>
-            <w:pPr>
-              <w:cnfStyle w:val="000000100000"/>
+              <w:cnfStyle w:val="000000100000" w:firstRow="0" w:lastRow="0" w:firstColumn="0" w:lastColumn="0" w:oddVBand="0" w:evenVBand="0" w:oddHBand="1" w:evenHBand="0" w:firstRowFirstColumn="0" w:firstRowLastColumn="0" w:lastRowFirstColumn="0" w:lastRowLastColumn="0"/>
+              <w:rPr>
+                <w:rFonts w:ascii="Tahoma" w:hAnsi="Tahoma" w:cs="Tahoma"/>
+              </w:rPr>
+            </w:pPr>
+            <w:r>
+              <w:rPr>
+                <w:rFonts w:ascii="Tahoma" w:hAnsi="Tahoma" w:cs="Tahoma"/>
+              </w:rPr>
+              <w:t>Jane Harrison</w:t>
+            </w:r>
+          </w:p>
+          <w:p>
+            <w:pPr>
+              <w:cnfStyle w:val="000000100000" w:firstRow="0" w:lastRow="0" w:firstColumn="0" w:lastColumn="0" w:oddVBand="0" w:evenVBand="0" w:oddHBand="1" w:evenHBand="0" w:firstRowFirstColumn="0" w:firstRowLastColumn="0" w:lastRowFirstColumn="0" w:lastRowLastColumn="0"/>
               <w:rPr>
                 <w:rFonts w:ascii="Tahoma" w:hAnsi="Tahoma" w:cs="Tahoma"/>
                 <w:color w:val="000000"/>
@@ -345,7 +337,7 @@
           </w:tcPr>
           <w:p>
             <w:pPr>
-              <w:cnfStyle w:val="000000100000"/>
+              <w:cnfStyle w:val="000000100000" w:firstRow="0" w:lastRow="0" w:firstColumn="0" w:lastColumn="0" w:oddVBand="0" w:evenVBand="0" w:oddHBand="1" w:evenHBand="0" w:firstRowFirstColumn="0" w:firstRowLastColumn="0" w:lastRowFirstColumn="0" w:lastRowLastColumn="0"/>
               <w:rPr>
                 <w:rFonts w:ascii="Tahoma" w:hAnsi="Tahoma" w:cs="Tahoma"/>
               </w:rPr>
@@ -359,7 +351,7 @@
         </w:trPr>
         <w:tc>
           <w:tcPr>
-            <w:cnfStyle w:val="001000000000"/>
+            <w:cnfStyle w:val="001000000000" w:firstRow="0" w:lastRow="0" w:firstColumn="1" w:lastColumn="0" w:oddVBand="0" w:evenVBand="0" w:oddHBand="0" w:evenHBand="0" w:firstRowFirstColumn="0" w:firstRowLastColumn="0" w:lastRowFirstColumn="0" w:lastRowLastColumn="0"/>
             <w:tcW w:w="1101" w:type="dxa"/>
             <w:shd w:val="clear" w:color="auto" w:fill="FFFFFF" w:themeFill="background1"/>
           </w:tcPr>
@@ -386,7 +378,7 @@
           </w:tcPr>
           <w:p>
             <w:pPr>
-              <w:cnfStyle w:val="000000000000"/>
+              <w:cnfStyle w:val="000000000000" w:firstRow="0" w:lastRow="0" w:firstColumn="0" w:lastColumn="0" w:oddVBand="0" w:evenVBand="0" w:oddHBand="0" w:evenHBand="0" w:firstRowFirstColumn="0" w:firstRowLastColumn="0" w:lastRowFirstColumn="0" w:lastRowLastColumn="0"/>
               <w:rPr>
                 <w:rFonts w:ascii="Tahoma" w:hAnsi="Tahoma" w:cs="Tahoma"/>
                 <w:bCs/>
@@ -423,7 +415,7 @@
           </w:tcPr>
           <w:p>
             <w:pPr>
-              <w:cnfStyle w:val="000000000000"/>
+              <w:cnfStyle w:val="000000000000" w:firstRow="0" w:lastRow="0" w:firstColumn="0" w:lastColumn="0" w:oddVBand="0" w:evenVBand="0" w:oddHBand="0" w:evenHBand="0" w:firstRowFirstColumn="0" w:firstRowLastColumn="0" w:lastRowFirstColumn="0" w:lastRowLastColumn="0"/>
               <w:rPr>
                 <w:rFonts w:ascii="Tahoma" w:hAnsi="Tahoma" w:cs="Tahoma"/>
               </w:rPr>
@@ -449,7 +441,7 @@
           </w:tcPr>
           <w:p>
             <w:pPr>
-              <w:cnfStyle w:val="000000000000"/>
+              <w:cnfStyle w:val="000000000000" w:firstRow="0" w:lastRow="0" w:firstColumn="0" w:lastColumn="0" w:oddVBand="0" w:evenVBand="0" w:oddHBand="0" w:evenHBand="0" w:firstRowFirstColumn="0" w:firstRowLastColumn="0" w:lastRowFirstColumn="0" w:lastRowLastColumn="0"/>
               <w:rPr>
                 <w:rFonts w:ascii="Tahoma" w:hAnsi="Tahoma" w:cs="Tahoma"/>
               </w:rPr>
@@ -477,7 +469,7 @@
           </w:tcPr>
           <w:p>
             <w:pPr>
-              <w:cnfStyle w:val="000000000000"/>
+              <w:cnfStyle w:val="000000000000" w:firstRow="0" w:lastRow="0" w:firstColumn="0" w:lastColumn="0" w:oddVBand="0" w:evenVBand="0" w:oddHBand="0" w:evenHBand="0" w:firstRowFirstColumn="0" w:firstRowLastColumn="0" w:lastRowFirstColumn="0" w:lastRowLastColumn="0"/>
               <w:rPr>
                 <w:rFonts w:ascii="Tahoma" w:hAnsi="Tahoma" w:cs="Tahoma"/>
               </w:rPr>
@@ -487,12 +479,12 @@
       </w:tr>
       <w:tr>
         <w:trPr>
-          <w:cnfStyle w:val="000000100000"/>
+          <w:cnfStyle w:val="000000100000" w:firstRow="0" w:lastRow="0" w:firstColumn="0" w:lastColumn="0" w:oddVBand="0" w:evenVBand="0" w:oddHBand="1" w:evenHBand="0" w:firstRowFirstColumn="0" w:firstRowLastColumn="0" w:lastRowFirstColumn="0" w:lastRowLastColumn="0"/>
           <w:trHeight w:val="1134"/>
         </w:trPr>
         <w:tc>
           <w:tcPr>
-            <w:cnfStyle w:val="001000000000"/>
+            <w:cnfStyle w:val="001000000000" w:firstRow="0" w:lastRow="0" w:firstColumn="1" w:lastColumn="0" w:oddVBand="0" w:evenVBand="0" w:oddHBand="0" w:evenHBand="0" w:firstRowFirstColumn="0" w:firstRowLastColumn="0" w:lastRowFirstColumn="0" w:lastRowLastColumn="0"/>
             <w:tcW w:w="1101" w:type="dxa"/>
             <w:shd w:val="clear" w:color="auto" w:fill="FFFFFF" w:themeFill="background1"/>
           </w:tcPr>
@@ -526,7 +518,7 @@
           </w:tcPr>
           <w:p>
             <w:pPr>
-              <w:cnfStyle w:val="000000100000"/>
+              <w:cnfStyle w:val="000000100000" w:firstRow="0" w:lastRow="0" w:firstColumn="0" w:lastColumn="0" w:oddVBand="0" w:evenVBand="0" w:oddHBand="1" w:evenHBand="0" w:firstRowFirstColumn="0" w:firstRowLastColumn="0" w:lastRowFirstColumn="0" w:lastRowLastColumn="0"/>
               <w:rPr>
                 <w:rFonts w:ascii="Tahoma" w:hAnsi="Tahoma" w:cs="Tahoma"/>
                 <w:bCs/>
@@ -577,7 +569,7 @@
           </w:tcPr>
           <w:p>
             <w:pPr>
-              <w:cnfStyle w:val="000000100000"/>
+              <w:cnfStyle w:val="000000100000" w:firstRow="0" w:lastRow="0" w:firstColumn="0" w:lastColumn="0" w:oddVBand="0" w:evenVBand="0" w:oddHBand="1" w:evenHBand="0" w:firstRowFirstColumn="0" w:firstRowLastColumn="0" w:lastRowFirstColumn="0" w:lastRowLastColumn="0"/>
               <w:rPr>
                 <w:rFonts w:ascii="Tahoma" w:hAnsi="Tahoma" w:cs="Tahoma"/>
               </w:rPr>
@@ -597,7 +589,7 @@
           </w:tcPr>
           <w:p>
             <w:pPr>
-              <w:cnfStyle w:val="000000100000"/>
+              <w:cnfStyle w:val="000000100000" w:firstRow="0" w:lastRow="0" w:firstColumn="0" w:lastColumn="0" w:oddVBand="0" w:evenVBand="0" w:oddHBand="1" w:evenHBand="0" w:firstRowFirstColumn="0" w:firstRowLastColumn="0" w:lastRowFirstColumn="0" w:lastRowLastColumn="0"/>
               <w:rPr>
                 <w:rFonts w:ascii="Tahoma" w:hAnsi="Tahoma" w:cs="Tahoma"/>
               </w:rPr>
@@ -625,7 +617,146 @@
           </w:tcPr>
           <w:p>
             <w:pPr>
-              <w:cnfStyle w:val="000000100000"/>
+              <w:cnfStyle w:val="000000100000" w:firstRow="0" w:lastRow="0" w:firstColumn="0" w:lastColumn="0" w:oddVBand="0" w:evenVBand="0" w:oddHBand="1" w:evenHBand="0" w:firstRowFirstColumn="0" w:firstRowLastColumn="0" w:lastRowFirstColumn="0" w:lastRowLastColumn="0"/>
+              <w:rPr>
+                <w:rFonts w:ascii="Tahoma" w:hAnsi="Tahoma" w:cs="Tahoma"/>
+              </w:rPr>
+            </w:pPr>
+          </w:p>
+        </w:tc>
+      </w:tr>
+      <w:tr>
+        <w:trPr>
+          <w:trHeight w:val="1134"/>
+        </w:trPr>
+        <w:tc>
+          <w:tcPr>
+            <w:cnfStyle w:val="001000000000" w:firstRow="0" w:lastRow="0" w:firstColumn="1" w:lastColumn="0" w:oddVBand="0" w:evenVBand="0" w:oddHBand="0" w:evenHBand="0" w:firstRowFirstColumn="0" w:firstRowLastColumn="0" w:lastRowFirstColumn="0" w:lastRowLastColumn="0"/>
+            <w:tcW w:w="1101" w:type="dxa"/>
+            <w:shd w:val="clear" w:color="auto" w:fill="FFFFFF" w:themeFill="background1"/>
+          </w:tcPr>
+          <w:p>
+            <w:pPr>
+              <w:rPr>
+                <w:rFonts w:ascii="Tahoma" w:hAnsi="Tahoma" w:cs="Tahoma"/>
+              </w:rPr>
+            </w:pPr>
+            <w:r>
+              <w:rPr>
+                <w:rFonts w:ascii="Tahoma" w:hAnsi="Tahoma" w:cs="Tahoma"/>
+                <w:b w:val="0"/>
+              </w:rPr>
+              <w:t>1.3</w:t>
+            </w:r>
+          </w:p>
+        </w:tc>
+        <w:tc>
+          <w:tcPr>
+            <w:tcW w:w="1977" w:type="dxa"/>
+            <w:shd w:val="clear" w:color="auto" w:fill="FFFFFF" w:themeFill="background1"/>
+          </w:tcPr>
+          <w:p>
+            <w:pPr>
+              <w:cnfStyle w:val="000000000000" w:firstRow="0" w:lastRow="0" w:firstColumn="0" w:lastColumn="0" w:oddVBand="0" w:evenVBand="0" w:oddHBand="0" w:evenHBand="0" w:firstRowFirstColumn="0" w:firstRowLastColumn="0" w:lastRowFirstColumn="0" w:lastRowLastColumn="0"/>
+              <w:rPr>
+                <w:rFonts w:ascii="Tahoma" w:hAnsi="Tahoma" w:cs="Tahoma"/>
+                <w:bCs/>
+              </w:rPr>
+            </w:pPr>
+            <w:r>
+              <w:rPr>
+                <w:rFonts w:ascii="Tahoma" w:hAnsi="Tahoma" w:cs="Tahoma"/>
+                <w:bCs/>
+              </w:rPr>
+              <w:t>27</w:t>
+            </w:r>
+            <w:r>
+              <w:rPr>
+                <w:rFonts w:ascii="Tahoma" w:hAnsi="Tahoma" w:cs="Tahoma"/>
+                <w:bCs/>
+                <w:vertAlign w:val="superscript"/>
+              </w:rPr>
+              <w:t>th</w:t>
+            </w:r>
+            <w:r>
+              <w:rPr>
+                <w:rFonts w:ascii="Tahoma" w:hAnsi="Tahoma" w:cs="Tahoma"/>
+                <w:bCs/>
+              </w:rPr>
+              <w:t xml:space="preserve"> Sep 2010</w:t>
+            </w:r>
+          </w:p>
+        </w:tc>
+        <w:tc>
+          <w:tcPr>
+            <w:tcW w:w="2520" w:type="dxa"/>
+            <w:shd w:val="clear" w:color="auto" w:fill="FFFFFF" w:themeFill="background1"/>
+          </w:tcPr>
+          <w:p>
+            <w:pPr>
+              <w:cnfStyle w:val="000000000000" w:firstRow="0" w:lastRow="0" w:firstColumn="0" w:lastColumn="0" w:oddVBand="0" w:evenVBand="0" w:oddHBand="0" w:evenHBand="0" w:firstRowFirstColumn="0" w:firstRowLastColumn="0" w:lastRowFirstColumn="0" w:lastRowLastColumn="0"/>
+              <w:rPr>
+                <w:rFonts w:ascii="Tahoma" w:hAnsi="Tahoma" w:cs="Tahoma"/>
+              </w:rPr>
+            </w:pPr>
+            <w:r>
+              <w:rPr>
+                <w:rFonts w:ascii="Tahoma" w:hAnsi="Tahoma" w:cs="Tahoma"/>
+              </w:rPr>
+              <w:t>Sampler Media now stored in files</w:t>
+            </w:r>
+            <w:bookmarkStart w:id="0" w:name="_GoBack"/>
+            <w:bookmarkEnd w:id="0"/>
+            <w:r>
+              <w:rPr>
+                <w:rFonts w:ascii="Tahoma" w:hAnsi="Tahoma" w:cs="Tahoma"/>
+              </w:rPr>
+              <w:t>; DB size estimate will remain the same and assume that files are part of the database</w:t>
+            </w:r>
+          </w:p>
+        </w:tc>
+        <w:tc>
+          <w:tcPr>
+            <w:tcW w:w="2160" w:type="dxa"/>
+            <w:shd w:val="clear" w:color="auto" w:fill="FFFFFF" w:themeFill="background1"/>
+          </w:tcPr>
+          <w:p>
+            <w:pPr>
+              <w:cnfStyle w:val="000000000000" w:firstRow="0" w:lastRow="0" w:firstColumn="0" w:lastColumn="0" w:oddVBand="0" w:evenVBand="0" w:oddHBand="0" w:evenHBand="0" w:firstRowFirstColumn="0" w:firstRowLastColumn="0" w:lastRowFirstColumn="0" w:lastRowLastColumn="0"/>
+              <w:rPr>
+                <w:rFonts w:ascii="Tahoma" w:hAnsi="Tahoma" w:cs="Tahoma"/>
+              </w:rPr>
+            </w:pPr>
+            <w:r>
+              <w:rPr>
+                <w:rFonts w:ascii="Tahoma" w:hAnsi="Tahoma" w:cs="Tahoma"/>
+              </w:rPr>
+              <w:t>Xing-</w:t>
+            </w:r>
+            <w:proofErr w:type="spellStart"/>
+            <w:r>
+              <w:rPr>
+                <w:rFonts w:ascii="Tahoma" w:hAnsi="Tahoma" w:cs="Tahoma"/>
+              </w:rPr>
+              <w:t>Shu</w:t>
+            </w:r>
+            <w:proofErr w:type="spellEnd"/>
+            <w:r>
+              <w:rPr>
+                <w:rFonts w:ascii="Tahoma" w:hAnsi="Tahoma" w:cs="Tahoma"/>
+              </w:rPr>
+              <w:t xml:space="preserve"> Liu</w:t>
+            </w:r>
+          </w:p>
+        </w:tc>
+        <w:tc>
+          <w:tcPr>
+            <w:tcW w:w="1484" w:type="dxa"/>
+            <w:shd w:val="clear" w:color="auto" w:fill="FFFFFF" w:themeFill="background1"/>
+          </w:tcPr>
+          <w:p>
+            <w:pPr>
+              <w:cnfStyle w:val="000000000000" w:firstRow="0" w:lastRow="0" w:firstColumn="0" w:lastColumn="0" w:oddVBand="0" w:evenVBand="0" w:oddHBand="0" w:evenHBand="0" w:firstRowFirstColumn="0" w:firstRowLastColumn="0" w:lastRowFirstColumn="0" w:lastRowLastColumn="0"/>
               <w:rPr>
                 <w:rFonts w:ascii="Tahoma" w:hAnsi="Tahoma" w:cs="Tahoma"/>
               </w:rPr>
@@ -666,6 +797,7 @@
           <w:docPartUnique/>
         </w:docPartObj>
       </w:sdtPr>
+      <w:sdtEndPr/>
       <w:sdtContent>
         <w:p>
           <w:pPr>
@@ -1641,7 +1773,7 @@
           <w:rFonts w:ascii="Tahoma" w:hAnsi="Tahoma" w:cs="Tahoma"/>
         </w:rPr>
         <w:sectPr>
-          <w:footerReference w:type="default" r:id="rId8"/>
+          <w:footerReference w:type="default" r:id="rId9"/>
           <w:pgSz w:w="11906" w:h="16838"/>
           <w:pgMar w:top="1440" w:right="1440" w:bottom="1440" w:left="1440" w:header="708" w:footer="708" w:gutter="0"/>
           <w:cols w:space="708"/>
@@ -1660,7 +1792,7 @@
           <w:rFonts w:ascii="Tahoma" w:hAnsi="Tahoma" w:cs="Tahoma"/>
         </w:rPr>
       </w:pPr>
-      <w:bookmarkStart w:id="0" w:name="_Toc263252887"/>
+      <w:bookmarkStart w:id="1" w:name="_Toc263252887"/>
       <w:r>
         <w:rPr>
           <w:rFonts w:ascii="Tahoma" w:hAnsi="Tahoma" w:cs="Tahoma"/>
@@ -1668,7 +1800,7 @@
         <w:lastRenderedPageBreak/>
         <w:t>Entity Relationship Diagram</w:t>
       </w:r>
-      <w:bookmarkEnd w:id="0"/>
+      <w:bookmarkEnd w:id="1"/>
     </w:p>
     <w:p>
       <w:pPr>
@@ -1686,7 +1818,7 @@
         <w:rPr>
           <w:rFonts w:ascii="Tahoma" w:hAnsi="Tahoma" w:cs="Tahoma"/>
           <w:noProof/>
-          <w:lang w:val="en-US"/>
+          <w:lang w:eastAsia="en-AU"/>
         </w:rPr>
         <w:drawing>
           <wp:inline distT="0" distB="0" distL="0" distR="0">
@@ -1706,7 +1838,7 @@
                     </pic:cNvPicPr>
                   </pic:nvPicPr>
                   <pic:blipFill>
-                    <a:blip r:embed="rId9" cstate="print"/>
+                    <a:blip r:embed="rId10" cstate="print"/>
                     <a:srcRect/>
                     <a:stretch>
                       <a:fillRect/>
@@ -1746,7 +1878,7 @@
           <w:rFonts w:ascii="Tahoma" w:hAnsi="Tahoma" w:cs="Tahoma"/>
         </w:rPr>
       </w:pPr>
-      <w:bookmarkStart w:id="1" w:name="_Toc263252888"/>
+      <w:bookmarkStart w:id="2" w:name="_Toc263252888"/>
       <w:r>
         <w:rPr>
           <w:rFonts w:ascii="Tahoma" w:hAnsi="Tahoma" w:cs="Tahoma"/>
@@ -1804,7 +1936,7 @@
         </w:rPr>
         <w:t xml:space="preserve"> Data Mapping</w:t>
       </w:r>
-      <w:bookmarkEnd w:id="1"/>
+      <w:bookmarkEnd w:id="2"/>
     </w:p>
     <w:p>
       <w:pPr>
@@ -2022,7 +2154,7 @@
       <w:tblPr>
         <w:tblStyle w:val="TableGrid"/>
         <w:tblW w:w="8776" w:type="dxa"/>
-        <w:tblLook w:val="04A0"/>
+        <w:tblLook w:val="04A0" w:firstRow="1" w:lastRow="0" w:firstColumn="1" w:lastColumn="0" w:noHBand="0" w:noVBand="1"/>
       </w:tblPr>
       <w:tblGrid>
         <w:gridCol w:w="685"/>
@@ -2453,7 +2585,7 @@
       <w:tblPr>
         <w:tblStyle w:val="TableGrid"/>
         <w:tblW w:w="0" w:type="auto"/>
-        <w:tblLook w:val="04A0"/>
+        <w:tblLook w:val="04A0" w:firstRow="1" w:lastRow="0" w:firstColumn="1" w:lastColumn="0" w:noHBand="0" w:noVBand="1"/>
       </w:tblPr>
       <w:tblGrid>
         <w:gridCol w:w="1119"/>
@@ -2609,7 +2741,7 @@
       <w:tblPr>
         <w:tblStyle w:val="TableGrid"/>
         <w:tblW w:w="0" w:type="auto"/>
-        <w:tblLook w:val="04A0"/>
+        <w:tblLook w:val="04A0" w:firstRow="1" w:lastRow="0" w:firstColumn="1" w:lastColumn="0" w:noHBand="0" w:noVBand="1"/>
       </w:tblPr>
       <w:tblGrid>
         <w:gridCol w:w="1899"/>
@@ -2782,7 +2914,7 @@
       <w:tblPr>
         <w:tblStyle w:val="TableGrid"/>
         <w:tblW w:w="0" w:type="auto"/>
-        <w:tblLook w:val="04A0"/>
+        <w:tblLook w:val="04A0" w:firstRow="1" w:lastRow="0" w:firstColumn="1" w:lastColumn="0" w:noHBand="0" w:noVBand="1"/>
       </w:tblPr>
       <w:tblGrid>
         <w:gridCol w:w="933"/>
@@ -3334,7 +3466,7 @@
         <w:tblStyle w:val="TableGrid"/>
         <w:tblW w:w="9180" w:type="dxa"/>
         <w:tblLayout w:type="fixed"/>
-        <w:tblLook w:val="04A0"/>
+        <w:tblLook w:val="04A0" w:firstRow="1" w:lastRow="0" w:firstColumn="1" w:lastColumn="0" w:noHBand="0" w:noVBand="1"/>
       </w:tblPr>
       <w:tblGrid>
         <w:gridCol w:w="1100"/>
@@ -3761,12 +3893,13 @@
       <w:tblPr>
         <w:tblStyle w:val="TableGrid"/>
         <w:tblW w:w="0" w:type="auto"/>
-        <w:tblLook w:val="04A0"/>
+        <w:tblLook w:val="04A0" w:firstRow="1" w:lastRow="0" w:firstColumn="1" w:lastColumn="0" w:noHBand="0" w:noVBand="1"/>
       </w:tblPr>
       <w:tblGrid>
         <w:gridCol w:w="1526"/>
         <w:gridCol w:w="373"/>
-        <w:gridCol w:w="879"/>
+        <w:gridCol w:w="477"/>
+        <w:gridCol w:w="1175"/>
         <w:gridCol w:w="499"/>
       </w:tblGrid>
       <w:tr>
@@ -3844,7 +3977,7 @@
                 <w:sz w:val="20"/>
                 <w:szCs w:val="20"/>
               </w:rPr>
-              <w:t>content</w:t>
+              <w:t>file</w:t>
             </w:r>
           </w:p>
         </w:tc>
@@ -3856,20 +3989,46 @@
             <w:pPr>
               <w:rPr>
                 <w:rFonts w:ascii="Tahoma" w:hAnsi="Tahoma" w:cs="Tahoma"/>
-                <w:sz w:val="20"/>
-                <w:szCs w:val="20"/>
-              </w:rPr>
-            </w:pPr>
-            <w:r>
-              <w:rPr>
-                <w:rFonts w:ascii="Tahoma" w:hAnsi="Tahoma" w:cs="Tahoma"/>
                 <w:noProof/>
                 <w:sz w:val="20"/>
                 <w:szCs w:val="20"/>
                 <w:lang w:eastAsia="en-AU"/>
               </w:rPr>
+            </w:pPr>
+            <w:r>
+              <w:rPr>
+                <w:rFonts w:ascii="Tahoma" w:hAnsi="Tahoma" w:cs="Tahoma"/>
+                <w:noProof/>
+                <w:sz w:val="20"/>
+                <w:szCs w:val="20"/>
+                <w:lang w:eastAsia="en-AU"/>
+              </w:rPr>
+              <w:t>description</w:t>
+            </w:r>
+          </w:p>
+        </w:tc>
+        <w:tc>
+          <w:tcPr>
+            <w:tcW w:w="0" w:type="auto"/>
+          </w:tcPr>
+          <w:p>
+            <w:pPr>
+              <w:rPr>
+                <w:rFonts w:ascii="Tahoma" w:hAnsi="Tahoma" w:cs="Tahoma"/>
+                <w:sz w:val="20"/>
+                <w:szCs w:val="20"/>
+              </w:rPr>
+            </w:pPr>
+            <w:r>
+              <w:rPr>
+                <w:rFonts w:ascii="Tahoma" w:hAnsi="Tahoma" w:cs="Tahoma"/>
+                <w:noProof/>
+                <w:sz w:val="20"/>
+                <w:szCs w:val="20"/>
+                <w:lang w:eastAsia="en-AU"/>
+              </w:rPr>
               <w:pict>
-                <v:shape id="_x0000_s1171" type="#_x0000_t32" style="position:absolute;margin-left:6.4pt;margin-top:11.6pt;width:0;height:9.2pt;z-index:251789312;mso-position-horizontal-relative:text;mso-position-vertical-relative:text" o:connectortype="straight"/>
+                <v:shape id="_x0000_s1189" type="#_x0000_t32" style="position:absolute;margin-left:6.4pt;margin-top:11.6pt;width:0;height:9.2pt;z-index:251811840;mso-position-horizontal-relative:text;mso-position-vertical-relative:text" o:connectortype="straight"/>
               </w:pict>
             </w:r>
             <w:r>
@@ -3892,6 +4051,18 @@
           <w:szCs w:val="20"/>
         </w:rPr>
       </w:pPr>
+      <w:r>
+        <w:rPr>
+          <w:rFonts w:ascii="Tahoma" w:hAnsi="Tahoma" w:cs="Tahoma"/>
+          <w:noProof/>
+          <w:sz w:val="20"/>
+          <w:szCs w:val="20"/>
+          <w:lang w:eastAsia="en-AU"/>
+        </w:rPr>
+        <w:pict>
+          <v:shape id="_x0000_s1080" type="#_x0000_t32" style="position:absolute;margin-left:-17pt;margin-top:8.2pt;width:200.95pt;height:.05pt;flip:x;z-index:251705344;mso-position-horizontal-relative:text;mso-position-vertical-relative:text" o:connectortype="straight"/>
+        </w:pict>
+      </w:r>
       <w:r>
         <w:rPr>
           <w:rFonts w:ascii="Tahoma" w:hAnsi="Tahoma" w:cs="Tahoma"/>
@@ -3930,24 +4101,12 @@
           <v:shape id="_x0000_s1091" type="#_x0000_t32" style="position:absolute;margin-left:-17pt;margin-top:13.5pt;width:.05pt;height:66.35pt;flip:x y;z-index:251716608;mso-position-horizontal-relative:text;mso-position-vertical-relative:text" o:connectortype="straight"/>
         </w:pict>
       </w:r>
-      <w:r>
-        <w:rPr>
-          <w:rFonts w:ascii="Tahoma" w:hAnsi="Tahoma" w:cs="Tahoma"/>
-          <w:noProof/>
-          <w:sz w:val="20"/>
-          <w:szCs w:val="20"/>
-          <w:lang w:eastAsia="en-AU"/>
-        </w:rPr>
-        <w:pict>
-          <v:shape id="_x0000_s1080" type="#_x0000_t32" style="position:absolute;margin-left:-17pt;margin-top:8.2pt;width:162.3pt;height:0;flip:x;z-index:251705344;mso-position-horizontal-relative:text;mso-position-vertical-relative:text" o:connectortype="straight"/>
-        </w:pict>
-      </w:r>
     </w:p>
     <w:tbl>
       <w:tblPr>
         <w:tblStyle w:val="TableGrid"/>
         <w:tblW w:w="0" w:type="auto"/>
-        <w:tblLook w:val="04A0"/>
+        <w:tblLook w:val="04A0" w:firstRow="1" w:lastRow="0" w:firstColumn="1" w:lastColumn="0" w:noHBand="0" w:noVBand="1"/>
       </w:tblPr>
       <w:tblGrid>
         <w:gridCol w:w="2065"/>
@@ -4118,7 +4277,7 @@
       <w:tblPr>
         <w:tblStyle w:val="TableGrid"/>
         <w:tblW w:w="0" w:type="auto"/>
-        <w:tblLook w:val="04A0"/>
+        <w:tblLook w:val="04A0" w:firstRow="1" w:lastRow="0" w:firstColumn="1" w:lastColumn="0" w:noHBand="0" w:noVBand="1"/>
       </w:tblPr>
       <w:tblGrid>
         <w:gridCol w:w="1614"/>
@@ -4304,7 +4463,7 @@
       <w:tblPr>
         <w:tblStyle w:val="TableGrid"/>
         <w:tblW w:w="0" w:type="auto"/>
-        <w:tblLook w:val="04A0"/>
+        <w:tblLook w:val="04A0" w:firstRow="1" w:lastRow="0" w:firstColumn="1" w:lastColumn="0" w:noHBand="0" w:noVBand="1"/>
       </w:tblPr>
       <w:tblGrid>
         <w:gridCol w:w="1246"/>
@@ -4469,7 +4628,7 @@
       <w:tblPr>
         <w:tblStyle w:val="TableGrid"/>
         <w:tblW w:w="0" w:type="auto"/>
-        <w:tblLook w:val="04A0"/>
+        <w:tblLook w:val="04A0" w:firstRow="1" w:lastRow="0" w:firstColumn="1" w:lastColumn="0" w:noHBand="0" w:noVBand="1"/>
       </w:tblPr>
       <w:tblGrid>
         <w:gridCol w:w="2158"/>
@@ -4754,7 +4913,7 @@
       <w:tblPr>
         <w:tblStyle w:val="TableGrid"/>
         <w:tblW w:w="0" w:type="auto"/>
-        <w:tblLook w:val="04A0"/>
+        <w:tblLook w:val="04A0" w:firstRow="1" w:lastRow="0" w:firstColumn="1" w:lastColumn="0" w:noHBand="0" w:noVBand="1"/>
       </w:tblPr>
       <w:tblGrid>
         <w:gridCol w:w="1798"/>
@@ -4882,7 +5041,7 @@
       <w:tblPr>
         <w:tblStyle w:val="TableGrid"/>
         <w:tblW w:w="0" w:type="auto"/>
-        <w:tblLook w:val="04A0"/>
+        <w:tblLook w:val="04A0" w:firstRow="1" w:lastRow="0" w:firstColumn="1" w:lastColumn="0" w:noHBand="0" w:noVBand="1"/>
       </w:tblPr>
       <w:tblGrid>
         <w:gridCol w:w="1568"/>
@@ -5130,7 +5289,7 @@
       <w:tblPr>
         <w:tblStyle w:val="TableGrid"/>
         <w:tblW w:w="0" w:type="auto"/>
-        <w:tblLook w:val="04A0"/>
+        <w:tblLook w:val="04A0" w:firstRow="1" w:lastRow="0" w:firstColumn="1" w:lastColumn="0" w:noHBand="0" w:noVBand="1"/>
       </w:tblPr>
       <w:tblGrid>
         <w:gridCol w:w="2634"/>
@@ -5329,7 +5488,7 @@
           <w:rFonts w:ascii="Tahoma" w:hAnsi="Tahoma" w:cs="Tahoma"/>
         </w:rPr>
       </w:pPr>
-      <w:bookmarkStart w:id="2" w:name="_Toc263252889"/>
+      <w:bookmarkStart w:id="3" w:name="_Toc263252889"/>
       <w:proofErr w:type="spellStart"/>
       <w:r>
         <w:rPr>
@@ -5345,7 +5504,7 @@
         </w:rPr>
         <w:t xml:space="preserve"> Relational Schema</w:t>
       </w:r>
-      <w:bookmarkEnd w:id="2"/>
+      <w:bookmarkEnd w:id="3"/>
     </w:p>
     <w:p>
       <w:pPr>
@@ -5362,7 +5521,7 @@
         <w:tblStyle w:val="TableGrid"/>
         <w:tblW w:w="9747" w:type="dxa"/>
         <w:tblLayout w:type="fixed"/>
-        <w:tblLook w:val="04A0"/>
+        <w:tblLook w:val="04A0" w:firstRow="1" w:lastRow="0" w:firstColumn="1" w:lastColumn="0" w:noHBand="0" w:noVBand="1"/>
       </w:tblPr>
       <w:tblGrid>
         <w:gridCol w:w="2093"/>
@@ -7146,7 +7305,7 @@
                 <w:sz w:val="20"/>
                 <w:szCs w:val="20"/>
               </w:rPr>
-              <w:t>content</w:t>
+              <w:t>file</w:t>
             </w:r>
           </w:p>
           <w:p>
@@ -7164,6 +7323,24 @@
                 <w:sz w:val="20"/>
                 <w:szCs w:val="20"/>
               </w:rPr>
+              <w:t>description</w:t>
+            </w:r>
+          </w:p>
+          <w:p>
+            <w:pPr>
+              <w:spacing w:line="276" w:lineRule="auto"/>
+              <w:rPr>
+                <w:rFonts w:ascii="Tahoma" w:hAnsi="Tahoma" w:cs="Tahoma"/>
+                <w:sz w:val="20"/>
+                <w:szCs w:val="20"/>
+              </w:rPr>
+            </w:pPr>
+            <w:r>
+              <w:rPr>
+                <w:rFonts w:ascii="Tahoma" w:hAnsi="Tahoma" w:cs="Tahoma"/>
+                <w:sz w:val="20"/>
+                <w:szCs w:val="20"/>
+              </w:rPr>
               <w:t>tag</w:t>
             </w:r>
           </w:p>
@@ -7222,13 +7399,31 @@
                 <w:szCs w:val="20"/>
               </w:rPr>
             </w:pPr>
-            <w:r>
-              <w:rPr>
-                <w:rFonts w:ascii="Tahoma" w:hAnsi="Tahoma" w:cs="Tahoma"/>
-                <w:sz w:val="20"/>
-                <w:szCs w:val="20"/>
-              </w:rPr>
-              <w:t>blob not null</w:t>
+            <w:proofErr w:type="spellStart"/>
+            <w:r>
+              <w:rPr>
+                <w:rFonts w:ascii="Tahoma" w:hAnsi="Tahoma" w:cs="Tahoma"/>
+                <w:sz w:val="20"/>
+                <w:szCs w:val="20"/>
+              </w:rPr>
+              <w:t>varchar</w:t>
+            </w:r>
+            <w:proofErr w:type="spellEnd"/>
+            <w:r>
+              <w:rPr>
+                <w:rFonts w:ascii="Tahoma" w:hAnsi="Tahoma" w:cs="Tahoma"/>
+                <w:sz w:val="20"/>
+                <w:szCs w:val="20"/>
+              </w:rPr>
+              <w:t>(100)</w:t>
+            </w:r>
+            <w:r>
+              <w:rPr>
+                <w:rFonts w:ascii="Tahoma" w:hAnsi="Tahoma" w:cs="Tahoma"/>
+                <w:sz w:val="20"/>
+                <w:szCs w:val="20"/>
+              </w:rPr>
+              <w:t xml:space="preserve"> not null</w:t>
             </w:r>
           </w:p>
           <w:p>
@@ -7256,6 +7451,34 @@
                 <w:sz w:val="20"/>
                 <w:szCs w:val="20"/>
               </w:rPr>
+              <w:t>(200) not null</w:t>
+            </w:r>
+          </w:p>
+          <w:p>
+            <w:pPr>
+              <w:spacing w:line="276" w:lineRule="auto"/>
+              <w:rPr>
+                <w:rFonts w:ascii="Tahoma" w:hAnsi="Tahoma" w:cs="Tahoma"/>
+                <w:sz w:val="20"/>
+                <w:szCs w:val="20"/>
+              </w:rPr>
+            </w:pPr>
+            <w:proofErr w:type="spellStart"/>
+            <w:r>
+              <w:rPr>
+                <w:rFonts w:ascii="Tahoma" w:hAnsi="Tahoma" w:cs="Tahoma"/>
+                <w:sz w:val="20"/>
+                <w:szCs w:val="20"/>
+              </w:rPr>
+              <w:t>varchar</w:t>
+            </w:r>
+            <w:proofErr w:type="spellEnd"/>
+            <w:r>
+              <w:rPr>
+                <w:rFonts w:ascii="Tahoma" w:hAnsi="Tahoma" w:cs="Tahoma"/>
+                <w:sz w:val="20"/>
+                <w:szCs w:val="20"/>
+              </w:rPr>
               <w:t>(5) not null</w:t>
             </w:r>
           </w:p>
@@ -7335,18 +7558,7 @@
                 <w:szCs w:val="20"/>
                 <w:u w:val="single"/>
               </w:rPr>
-              <w:t>parame</w:t>
-            </w:r>
-            <w:bookmarkStart w:id="3" w:name="_GoBack"/>
-            <w:bookmarkEnd w:id="3"/>
-            <w:r>
-              <w:rPr>
-                <w:rFonts w:ascii="Tahoma" w:hAnsi="Tahoma" w:cs="Tahoma"/>
-                <w:sz w:val="20"/>
-                <w:szCs w:val="20"/>
-                <w:u w:val="single"/>
-              </w:rPr>
-              <w:t>ter_id</w:t>
+              <w:t>parameter_id</w:t>
             </w:r>
             <w:proofErr w:type="spellEnd"/>
           </w:p>
@@ -9127,7 +9339,7 @@
       <w:tblPr>
         <w:tblStyle w:val="LightShading-Accent3"/>
         <w:tblW w:w="0" w:type="auto"/>
-        <w:tblLook w:val="04A0"/>
+        <w:tblLook w:val="04A0" w:firstRow="1" w:lastRow="0" w:firstColumn="1" w:lastColumn="0" w:noHBand="0" w:noVBand="1"/>
       </w:tblPr>
       <w:tblGrid>
         <w:gridCol w:w="2546"/>
@@ -9135,11 +9347,11 @@
       </w:tblGrid>
       <w:tr>
         <w:trPr>
-          <w:cnfStyle w:val="100000000000"/>
+          <w:cnfStyle w:val="100000000000" w:firstRow="1" w:lastRow="0" w:firstColumn="0" w:lastColumn="0" w:oddVBand="0" w:evenVBand="0" w:oddHBand="0" w:evenHBand="0" w:firstRowFirstColumn="0" w:firstRowLastColumn="0" w:lastRowFirstColumn="0" w:lastRowLastColumn="0"/>
         </w:trPr>
         <w:tc>
           <w:tcPr>
-            <w:cnfStyle w:val="001000000000"/>
+            <w:cnfStyle w:val="001000000000" w:firstRow="0" w:lastRow="0" w:firstColumn="1" w:lastColumn="0" w:oddVBand="0" w:evenVBand="0" w:oddHBand="0" w:evenHBand="0" w:firstRowFirstColumn="0" w:firstRowLastColumn="0" w:lastRowFirstColumn="0" w:lastRowLastColumn="0"/>
             <w:tcW w:w="2546" w:type="dxa"/>
           </w:tcPr>
           <w:p>
@@ -9162,7 +9374,7 @@
           </w:tcPr>
           <w:p>
             <w:pPr>
-              <w:cnfStyle w:val="100000000000"/>
+              <w:cnfStyle w:val="100000000000" w:firstRow="1" w:lastRow="0" w:firstColumn="0" w:lastColumn="0" w:oddVBand="0" w:evenVBand="0" w:oddHBand="0" w:evenHBand="0" w:firstRowFirstColumn="0" w:firstRowLastColumn="0" w:lastRowFirstColumn="0" w:lastRowLastColumn="0"/>
               <w:rPr>
                 <w:rFonts w:ascii="Tahoma" w:hAnsi="Tahoma" w:cs="Tahoma"/>
               </w:rPr>
@@ -9178,11 +9390,11 @@
       </w:tr>
       <w:tr>
         <w:trPr>
-          <w:cnfStyle w:val="000000100000"/>
+          <w:cnfStyle w:val="000000100000" w:firstRow="0" w:lastRow="0" w:firstColumn="0" w:lastColumn="0" w:oddVBand="0" w:evenVBand="0" w:oddHBand="1" w:evenHBand="0" w:firstRowFirstColumn="0" w:firstRowLastColumn="0" w:lastRowFirstColumn="0" w:lastRowLastColumn="0"/>
         </w:trPr>
         <w:tc>
           <w:tcPr>
-            <w:cnfStyle w:val="001000000000"/>
+            <w:cnfStyle w:val="001000000000" w:firstRow="0" w:lastRow="0" w:firstColumn="1" w:lastColumn="0" w:oddVBand="0" w:evenVBand="0" w:oddHBand="0" w:evenHBand="0" w:firstRowFirstColumn="0" w:firstRowLastColumn="0" w:lastRowFirstColumn="0" w:lastRowLastColumn="0"/>
             <w:tcW w:w="2546" w:type="dxa"/>
           </w:tcPr>
           <w:p>
@@ -9205,7 +9417,7 @@
           </w:tcPr>
           <w:p>
             <w:pPr>
-              <w:cnfStyle w:val="000000100000"/>
+              <w:cnfStyle w:val="000000100000" w:firstRow="0" w:lastRow="0" w:firstColumn="0" w:lastColumn="0" w:oddVBand="0" w:evenVBand="0" w:oddHBand="1" w:evenHBand="0" w:firstRowFirstColumn="0" w:firstRowLastColumn="0" w:lastRowFirstColumn="0" w:lastRowLastColumn="0"/>
               <w:rPr>
                 <w:rFonts w:ascii="Tahoma" w:hAnsi="Tahoma" w:cs="Tahoma"/>
               </w:rPr>
@@ -9222,7 +9434,7 @@
       <w:tr>
         <w:tc>
           <w:tcPr>
-            <w:cnfStyle w:val="001000000000"/>
+            <w:cnfStyle w:val="001000000000" w:firstRow="0" w:lastRow="0" w:firstColumn="1" w:lastColumn="0" w:oddVBand="0" w:evenVBand="0" w:oddHBand="0" w:evenHBand="0" w:firstRowFirstColumn="0" w:firstRowLastColumn="0" w:lastRowFirstColumn="0" w:lastRowLastColumn="0"/>
             <w:tcW w:w="2546" w:type="dxa"/>
           </w:tcPr>
           <w:p>
@@ -9245,7 +9457,7 @@
           </w:tcPr>
           <w:p>
             <w:pPr>
-              <w:cnfStyle w:val="000000000000"/>
+              <w:cnfStyle w:val="000000000000" w:firstRow="0" w:lastRow="0" w:firstColumn="0" w:lastColumn="0" w:oddVBand="0" w:evenVBand="0" w:oddHBand="0" w:evenHBand="0" w:firstRowFirstColumn="0" w:firstRowLastColumn="0" w:lastRowFirstColumn="0" w:lastRowLastColumn="0"/>
               <w:rPr>
                 <w:rFonts w:ascii="Tahoma" w:hAnsi="Tahoma" w:cs="Tahoma"/>
               </w:rPr>
@@ -9261,11 +9473,11 @@
       </w:tr>
       <w:tr>
         <w:trPr>
-          <w:cnfStyle w:val="000000100000"/>
+          <w:cnfStyle w:val="000000100000" w:firstRow="0" w:lastRow="0" w:firstColumn="0" w:lastColumn="0" w:oddVBand="0" w:evenVBand="0" w:oddHBand="1" w:evenHBand="0" w:firstRowFirstColumn="0" w:firstRowLastColumn="0" w:lastRowFirstColumn="0" w:lastRowLastColumn="0"/>
         </w:trPr>
         <w:tc>
           <w:tcPr>
-            <w:cnfStyle w:val="001000000000"/>
+            <w:cnfStyle w:val="001000000000" w:firstRow="0" w:lastRow="0" w:firstColumn="1" w:lastColumn="0" w:oddVBand="0" w:evenVBand="0" w:oddHBand="0" w:evenHBand="0" w:firstRowFirstColumn="0" w:firstRowLastColumn="0" w:lastRowFirstColumn="0" w:lastRowLastColumn="0"/>
             <w:tcW w:w="2546" w:type="dxa"/>
           </w:tcPr>
           <w:p>
@@ -9288,7 +9500,7 @@
           </w:tcPr>
           <w:p>
             <w:pPr>
-              <w:cnfStyle w:val="000000100000"/>
+              <w:cnfStyle w:val="000000100000" w:firstRow="0" w:lastRow="0" w:firstColumn="0" w:lastColumn="0" w:oddVBand="0" w:evenVBand="0" w:oddHBand="1" w:evenHBand="0" w:firstRowFirstColumn="0" w:firstRowLastColumn="0" w:lastRowFirstColumn="0" w:lastRowLastColumn="0"/>
               <w:rPr>
                 <w:rFonts w:ascii="Tahoma" w:hAnsi="Tahoma" w:cs="Tahoma"/>
               </w:rPr>
@@ -9305,7 +9517,7 @@
       <w:tr>
         <w:tc>
           <w:tcPr>
-            <w:cnfStyle w:val="001000000000"/>
+            <w:cnfStyle w:val="001000000000" w:firstRow="0" w:lastRow="0" w:firstColumn="1" w:lastColumn="0" w:oddVBand="0" w:evenVBand="0" w:oddHBand="0" w:evenHBand="0" w:firstRowFirstColumn="0" w:firstRowLastColumn="0" w:lastRowFirstColumn="0" w:lastRowLastColumn="0"/>
             <w:tcW w:w="2546" w:type="dxa"/>
           </w:tcPr>
           <w:p>
@@ -9328,7 +9540,7 @@
           </w:tcPr>
           <w:p>
             <w:pPr>
-              <w:cnfStyle w:val="000000000000"/>
+              <w:cnfStyle w:val="000000000000" w:firstRow="0" w:lastRow="0" w:firstColumn="0" w:lastColumn="0" w:oddVBand="0" w:evenVBand="0" w:oddHBand="0" w:evenHBand="0" w:firstRowFirstColumn="0" w:firstRowLastColumn="0" w:lastRowFirstColumn="0" w:lastRowLastColumn="0"/>
               <w:rPr>
                 <w:rFonts w:ascii="Tahoma" w:hAnsi="Tahoma" w:cs="Tahoma"/>
               </w:rPr>
@@ -9344,11 +9556,11 @@
       </w:tr>
       <w:tr>
         <w:trPr>
-          <w:cnfStyle w:val="000000100000"/>
+          <w:cnfStyle w:val="000000100000" w:firstRow="0" w:lastRow="0" w:firstColumn="0" w:lastColumn="0" w:oddVBand="0" w:evenVBand="0" w:oddHBand="1" w:evenHBand="0" w:firstRowFirstColumn="0" w:firstRowLastColumn="0" w:lastRowFirstColumn="0" w:lastRowLastColumn="0"/>
         </w:trPr>
         <w:tc>
           <w:tcPr>
-            <w:cnfStyle w:val="001000000000"/>
+            <w:cnfStyle w:val="001000000000" w:firstRow="0" w:lastRow="0" w:firstColumn="1" w:lastColumn="0" w:oddVBand="0" w:evenVBand="0" w:oddHBand="0" w:evenHBand="0" w:firstRowFirstColumn="0" w:firstRowLastColumn="0" w:lastRowFirstColumn="0" w:lastRowLastColumn="0"/>
             <w:tcW w:w="2546" w:type="dxa"/>
           </w:tcPr>
           <w:p>
@@ -9371,7 +9583,7 @@
           </w:tcPr>
           <w:p>
             <w:pPr>
-              <w:cnfStyle w:val="000000100000"/>
+              <w:cnfStyle w:val="000000100000" w:firstRow="0" w:lastRow="0" w:firstColumn="0" w:lastColumn="0" w:oddVBand="0" w:evenVBand="0" w:oddHBand="1" w:evenHBand="0" w:firstRowFirstColumn="0" w:firstRowLastColumn="0" w:lastRowFirstColumn="0" w:lastRowLastColumn="0"/>
               <w:rPr>
                 <w:rFonts w:ascii="Tahoma" w:hAnsi="Tahoma" w:cs="Tahoma"/>
               </w:rPr>
@@ -9388,7 +9600,7 @@
       <w:tr>
         <w:tc>
           <w:tcPr>
-            <w:cnfStyle w:val="001000000000"/>
+            <w:cnfStyle w:val="001000000000" w:firstRow="0" w:lastRow="0" w:firstColumn="1" w:lastColumn="0" w:oddVBand="0" w:evenVBand="0" w:oddHBand="0" w:evenHBand="0" w:firstRowFirstColumn="0" w:firstRowLastColumn="0" w:lastRowFirstColumn="0" w:lastRowLastColumn="0"/>
             <w:tcW w:w="2546" w:type="dxa"/>
           </w:tcPr>
           <w:p>
@@ -9419,7 +9631,7 @@
           </w:tcPr>
           <w:p>
             <w:pPr>
-              <w:cnfStyle w:val="000000000000"/>
+              <w:cnfStyle w:val="000000000000" w:firstRow="0" w:lastRow="0" w:firstColumn="0" w:lastColumn="0" w:oddVBand="0" w:evenVBand="0" w:oddHBand="0" w:evenHBand="0" w:firstRowFirstColumn="0" w:firstRowLastColumn="0" w:lastRowFirstColumn="0" w:lastRowLastColumn="0"/>
               <w:rPr>
                 <w:rFonts w:ascii="Tahoma" w:hAnsi="Tahoma" w:cs="Tahoma"/>
               </w:rPr>
@@ -9435,11 +9647,11 @@
       </w:tr>
       <w:tr>
         <w:trPr>
-          <w:cnfStyle w:val="000000100000"/>
+          <w:cnfStyle w:val="000000100000" w:firstRow="0" w:lastRow="0" w:firstColumn="0" w:lastColumn="0" w:oddVBand="0" w:evenVBand="0" w:oddHBand="1" w:evenHBand="0" w:firstRowFirstColumn="0" w:firstRowLastColumn="0" w:lastRowFirstColumn="0" w:lastRowLastColumn="0"/>
         </w:trPr>
         <w:tc>
           <w:tcPr>
-            <w:cnfStyle w:val="001000000000"/>
+            <w:cnfStyle w:val="001000000000" w:firstRow="0" w:lastRow="0" w:firstColumn="1" w:lastColumn="0" w:oddVBand="0" w:evenVBand="0" w:oddHBand="0" w:evenHBand="0" w:firstRowFirstColumn="0" w:firstRowLastColumn="0" w:lastRowFirstColumn="0" w:lastRowLastColumn="0"/>
             <w:tcW w:w="2546" w:type="dxa"/>
           </w:tcPr>
           <w:p>
@@ -9462,7 +9674,7 @@
           </w:tcPr>
           <w:p>
             <w:pPr>
-              <w:cnfStyle w:val="000000100000"/>
+              <w:cnfStyle w:val="000000100000" w:firstRow="0" w:lastRow="0" w:firstColumn="0" w:lastColumn="0" w:oddVBand="0" w:evenVBand="0" w:oddHBand="1" w:evenHBand="0" w:firstRowFirstColumn="0" w:firstRowLastColumn="0" w:lastRowFirstColumn="0" w:lastRowLastColumn="0"/>
               <w:rPr>
                 <w:rFonts w:ascii="Tahoma" w:hAnsi="Tahoma" w:cs="Tahoma"/>
               </w:rPr>
@@ -9479,7 +9691,7 @@
       <w:tr>
         <w:tc>
           <w:tcPr>
-            <w:cnfStyle w:val="001000000000"/>
+            <w:cnfStyle w:val="001000000000" w:firstRow="0" w:lastRow="0" w:firstColumn="1" w:lastColumn="0" w:oddVBand="0" w:evenVBand="0" w:oddHBand="0" w:evenHBand="0" w:firstRowFirstColumn="0" w:firstRowLastColumn="0" w:lastRowFirstColumn="0" w:lastRowLastColumn="0"/>
             <w:tcW w:w="2546" w:type="dxa"/>
           </w:tcPr>
           <w:p>
@@ -9502,7 +9714,7 @@
           </w:tcPr>
           <w:p>
             <w:pPr>
-              <w:cnfStyle w:val="000000000000"/>
+              <w:cnfStyle w:val="000000000000" w:firstRow="0" w:lastRow="0" w:firstColumn="0" w:lastColumn="0" w:oddVBand="0" w:evenVBand="0" w:oddHBand="0" w:evenHBand="0" w:firstRowFirstColumn="0" w:firstRowLastColumn="0" w:lastRowFirstColumn="0" w:lastRowLastColumn="0"/>
               <w:rPr>
                 <w:rFonts w:ascii="Tahoma" w:hAnsi="Tahoma" w:cs="Tahoma"/>
               </w:rPr>
@@ -9518,11 +9730,11 @@
       </w:tr>
       <w:tr>
         <w:trPr>
-          <w:cnfStyle w:val="000000100000"/>
+          <w:cnfStyle w:val="000000100000" w:firstRow="0" w:lastRow="0" w:firstColumn="0" w:lastColumn="0" w:oddVBand="0" w:evenVBand="0" w:oddHBand="1" w:evenHBand="0" w:firstRowFirstColumn="0" w:firstRowLastColumn="0" w:lastRowFirstColumn="0" w:lastRowLastColumn="0"/>
         </w:trPr>
         <w:tc>
           <w:tcPr>
-            <w:cnfStyle w:val="001000000000"/>
+            <w:cnfStyle w:val="001000000000" w:firstRow="0" w:lastRow="0" w:firstColumn="1" w:lastColumn="0" w:oddVBand="0" w:evenVBand="0" w:oddHBand="0" w:evenHBand="0" w:firstRowFirstColumn="0" w:firstRowLastColumn="0" w:lastRowFirstColumn="0" w:lastRowLastColumn="0"/>
             <w:tcW w:w="2546" w:type="dxa"/>
           </w:tcPr>
           <w:p>
@@ -9545,7 +9757,7 @@
           </w:tcPr>
           <w:p>
             <w:pPr>
-              <w:cnfStyle w:val="000000100000"/>
+              <w:cnfStyle w:val="000000100000" w:firstRow="0" w:lastRow="0" w:firstColumn="0" w:lastColumn="0" w:oddVBand="0" w:evenVBand="0" w:oddHBand="1" w:evenHBand="0" w:firstRowFirstColumn="0" w:firstRowLastColumn="0" w:lastRowFirstColumn="0" w:lastRowLastColumn="0"/>
               <w:rPr>
                 <w:rFonts w:ascii="Tahoma" w:hAnsi="Tahoma" w:cs="Tahoma"/>
               </w:rPr>
@@ -9562,7 +9774,7 @@
       <w:tr>
         <w:tc>
           <w:tcPr>
-            <w:cnfStyle w:val="001000000000"/>
+            <w:cnfStyle w:val="001000000000" w:firstRow="0" w:lastRow="0" w:firstColumn="1" w:lastColumn="0" w:oddVBand="0" w:evenVBand="0" w:oddHBand="0" w:evenHBand="0" w:firstRowFirstColumn="0" w:firstRowLastColumn="0" w:lastRowFirstColumn="0" w:lastRowLastColumn="0"/>
             <w:tcW w:w="2546" w:type="dxa"/>
           </w:tcPr>
           <w:p>
@@ -9585,7 +9797,7 @@
           </w:tcPr>
           <w:p>
             <w:pPr>
-              <w:cnfStyle w:val="000000000000"/>
+              <w:cnfStyle w:val="000000000000" w:firstRow="0" w:lastRow="0" w:firstColumn="0" w:lastColumn="0" w:oddVBand="0" w:evenVBand="0" w:oddHBand="0" w:evenHBand="0" w:firstRowFirstColumn="0" w:firstRowLastColumn="0" w:lastRowFirstColumn="0" w:lastRowLastColumn="0"/>
               <w:rPr>
                 <w:rFonts w:ascii="Tahoma" w:hAnsi="Tahoma" w:cs="Tahoma"/>
               </w:rPr>
@@ -9689,7 +9901,7 @@
         <w:tblStyle w:val="LightShading-Accent2"/>
         <w:tblW w:w="9322" w:type="dxa"/>
         <w:tblLayout w:type="fixed"/>
-        <w:tblLook w:val="04A0"/>
+        <w:tblLook w:val="04A0" w:firstRow="1" w:lastRow="0" w:firstColumn="1" w:lastColumn="0" w:noHBand="0" w:noVBand="1"/>
       </w:tblPr>
       <w:tblGrid>
         <w:gridCol w:w="3369"/>
@@ -9699,11 +9911,11 @@
       </w:tblGrid>
       <w:tr>
         <w:trPr>
-          <w:cnfStyle w:val="100000000000"/>
+          <w:cnfStyle w:val="100000000000" w:firstRow="1" w:lastRow="0" w:firstColumn="0" w:lastColumn="0" w:oddVBand="0" w:evenVBand="0" w:oddHBand="0" w:evenHBand="0" w:firstRowFirstColumn="0" w:firstRowLastColumn="0" w:lastRowFirstColumn="0" w:lastRowLastColumn="0"/>
         </w:trPr>
         <w:tc>
           <w:tcPr>
-            <w:cnfStyle w:val="001000000000"/>
+            <w:cnfStyle w:val="001000000000" w:firstRow="0" w:lastRow="0" w:firstColumn="1" w:lastColumn="0" w:oddVBand="0" w:evenVBand="0" w:oddHBand="0" w:evenHBand="0" w:firstRowFirstColumn="0" w:firstRowLastColumn="0" w:lastRowFirstColumn="0" w:lastRowLastColumn="0"/>
             <w:tcW w:w="3369" w:type="dxa"/>
           </w:tcPr>
           <w:p>
@@ -9730,7 +9942,7 @@
           </w:tcPr>
           <w:p>
             <w:pPr>
-              <w:cnfStyle w:val="100000000000"/>
+              <w:cnfStyle w:val="100000000000" w:firstRow="1" w:lastRow="0" w:firstColumn="0" w:lastColumn="0" w:oddVBand="0" w:evenVBand="0" w:oddHBand="0" w:evenHBand="0" w:firstRowFirstColumn="0" w:firstRowLastColumn="0" w:lastRowFirstColumn="0" w:lastRowLastColumn="0"/>
               <w:rPr>
                 <w:rFonts w:ascii="Tahoma" w:hAnsi="Tahoma" w:cs="Tahoma"/>
                 <w:sz w:val="20"/>
@@ -9753,7 +9965,7 @@
           </w:tcPr>
           <w:p>
             <w:pPr>
-              <w:cnfStyle w:val="100000000000"/>
+              <w:cnfStyle w:val="100000000000" w:firstRow="1" w:lastRow="0" w:firstColumn="0" w:lastColumn="0" w:oddVBand="0" w:evenVBand="0" w:oddHBand="0" w:evenHBand="0" w:firstRowFirstColumn="0" w:firstRowLastColumn="0" w:lastRowFirstColumn="0" w:lastRowLastColumn="0"/>
               <w:rPr>
                 <w:rFonts w:ascii="Tahoma" w:hAnsi="Tahoma" w:cs="Tahoma"/>
                 <w:sz w:val="20"/>
@@ -9776,7 +9988,7 @@
           </w:tcPr>
           <w:p>
             <w:pPr>
-              <w:cnfStyle w:val="100000000000"/>
+              <w:cnfStyle w:val="100000000000" w:firstRow="1" w:lastRow="0" w:firstColumn="0" w:lastColumn="0" w:oddVBand="0" w:evenVBand="0" w:oddHBand="0" w:evenHBand="0" w:firstRowFirstColumn="0" w:firstRowLastColumn="0" w:lastRowFirstColumn="0" w:lastRowLastColumn="0"/>
               <w:rPr>
                 <w:rFonts w:ascii="Tahoma" w:hAnsi="Tahoma" w:cs="Tahoma"/>
                 <w:sz w:val="20"/>
@@ -9796,11 +10008,11 @@
       </w:tr>
       <w:tr>
         <w:trPr>
-          <w:cnfStyle w:val="000000100000"/>
+          <w:cnfStyle w:val="000000100000" w:firstRow="0" w:lastRow="0" w:firstColumn="0" w:lastColumn="0" w:oddVBand="0" w:evenVBand="0" w:oddHBand="1" w:evenHBand="0" w:firstRowFirstColumn="0" w:firstRowLastColumn="0" w:lastRowFirstColumn="0" w:lastRowLastColumn="0"/>
         </w:trPr>
         <w:tc>
           <w:tcPr>
-            <w:cnfStyle w:val="001000000000"/>
+            <w:cnfStyle w:val="001000000000" w:firstRow="0" w:lastRow="0" w:firstColumn="1" w:lastColumn="0" w:oddVBand="0" w:evenVBand="0" w:oddHBand="0" w:evenHBand="0" w:firstRowFirstColumn="0" w:firstRowLastColumn="0" w:lastRowFirstColumn="0" w:lastRowLastColumn="0"/>
             <w:tcW w:w="3369" w:type="dxa"/>
           </w:tcPr>
           <w:p>
@@ -9828,7 +10040,7 @@
           <w:p>
             <w:pPr>
               <w:jc w:val="right"/>
-              <w:cnfStyle w:val="000000100000"/>
+              <w:cnfStyle w:val="000000100000" w:firstRow="0" w:lastRow="0" w:firstColumn="0" w:lastColumn="0" w:oddVBand="0" w:evenVBand="0" w:oddHBand="1" w:evenHBand="0" w:firstRowFirstColumn="0" w:firstRowLastColumn="0" w:lastRowFirstColumn="0" w:lastRowLastColumn="0"/>
               <w:rPr>
                 <w:rFonts w:ascii="Tahoma" w:hAnsi="Tahoma" w:cs="Tahoma"/>
                 <w:sz w:val="20"/>
@@ -9852,7 +10064,7 @@
           <w:p>
             <w:pPr>
               <w:jc w:val="right"/>
-              <w:cnfStyle w:val="000000100000"/>
+              <w:cnfStyle w:val="000000100000" w:firstRow="0" w:lastRow="0" w:firstColumn="0" w:lastColumn="0" w:oddVBand="0" w:evenVBand="0" w:oddHBand="1" w:evenHBand="0" w:firstRowFirstColumn="0" w:firstRowLastColumn="0" w:lastRowFirstColumn="0" w:lastRowLastColumn="0"/>
               <w:rPr>
                 <w:rFonts w:ascii="Tahoma" w:hAnsi="Tahoma" w:cs="Tahoma"/>
                 <w:sz w:val="20"/>
@@ -9875,7 +10087,7 @@
           </w:tcPr>
           <w:p>
             <w:pPr>
-              <w:cnfStyle w:val="000000100000"/>
+              <w:cnfStyle w:val="000000100000" w:firstRow="0" w:lastRow="0" w:firstColumn="0" w:lastColumn="0" w:oddVBand="0" w:evenVBand="0" w:oddHBand="1" w:evenHBand="0" w:firstRowFirstColumn="0" w:firstRowLastColumn="0" w:lastRowFirstColumn="0" w:lastRowLastColumn="0"/>
               <w:rPr>
                 <w:rFonts w:ascii="Tahoma" w:hAnsi="Tahoma" w:cs="Tahoma"/>
                 <w:sz w:val="20"/>
@@ -9888,7 +10100,7 @@
       <w:tr>
         <w:tc>
           <w:tcPr>
-            <w:cnfStyle w:val="001000000000"/>
+            <w:cnfStyle w:val="001000000000" w:firstRow="0" w:lastRow="0" w:firstColumn="1" w:lastColumn="0" w:oddVBand="0" w:evenVBand="0" w:oddHBand="0" w:evenHBand="0" w:firstRowFirstColumn="0" w:firstRowLastColumn="0" w:lastRowFirstColumn="0" w:lastRowLastColumn="0"/>
             <w:tcW w:w="3369" w:type="dxa"/>
           </w:tcPr>
           <w:p>
@@ -9916,7 +10128,7 @@
           <w:p>
             <w:pPr>
               <w:jc w:val="right"/>
-              <w:cnfStyle w:val="000000000000"/>
+              <w:cnfStyle w:val="000000000000" w:firstRow="0" w:lastRow="0" w:firstColumn="0" w:lastColumn="0" w:oddVBand="0" w:evenVBand="0" w:oddHBand="0" w:evenHBand="0" w:firstRowFirstColumn="0" w:firstRowLastColumn="0" w:lastRowFirstColumn="0" w:lastRowLastColumn="0"/>
               <w:rPr>
                 <w:rFonts w:ascii="Tahoma" w:hAnsi="Tahoma" w:cs="Tahoma"/>
                 <w:sz w:val="20"/>
@@ -9940,7 +10152,7 @@
           <w:p>
             <w:pPr>
               <w:jc w:val="right"/>
-              <w:cnfStyle w:val="000000000000"/>
+              <w:cnfStyle w:val="000000000000" w:firstRow="0" w:lastRow="0" w:firstColumn="0" w:lastColumn="0" w:oddVBand="0" w:evenVBand="0" w:oddHBand="0" w:evenHBand="0" w:firstRowFirstColumn="0" w:firstRowLastColumn="0" w:lastRowFirstColumn="0" w:lastRowLastColumn="0"/>
               <w:rPr>
                 <w:rFonts w:ascii="Tahoma" w:hAnsi="Tahoma" w:cs="Tahoma"/>
                 <w:sz w:val="20"/>
@@ -9963,7 +10175,7 @@
           </w:tcPr>
           <w:p>
             <w:pPr>
-              <w:cnfStyle w:val="000000000000"/>
+              <w:cnfStyle w:val="000000000000" w:firstRow="0" w:lastRow="0" w:firstColumn="0" w:lastColumn="0" w:oddVBand="0" w:evenVBand="0" w:oddHBand="0" w:evenHBand="0" w:firstRowFirstColumn="0" w:firstRowLastColumn="0" w:lastRowFirstColumn="0" w:lastRowLastColumn="0"/>
               <w:rPr>
                 <w:rFonts w:ascii="Tahoma" w:hAnsi="Tahoma" w:cs="Tahoma"/>
                 <w:sz w:val="20"/>
@@ -9983,11 +10195,11 @@
       </w:tr>
       <w:tr>
         <w:trPr>
-          <w:cnfStyle w:val="000000100000"/>
+          <w:cnfStyle w:val="000000100000" w:firstRow="0" w:lastRow="0" w:firstColumn="0" w:lastColumn="0" w:oddVBand="0" w:evenVBand="0" w:oddHBand="1" w:evenHBand="0" w:firstRowFirstColumn="0" w:firstRowLastColumn="0" w:lastRowFirstColumn="0" w:lastRowLastColumn="0"/>
         </w:trPr>
         <w:tc>
           <w:tcPr>
-            <w:cnfStyle w:val="001000000000"/>
+            <w:cnfStyle w:val="001000000000" w:firstRow="0" w:lastRow="0" w:firstColumn="1" w:lastColumn="0" w:oddVBand="0" w:evenVBand="0" w:oddHBand="0" w:evenHBand="0" w:firstRowFirstColumn="0" w:firstRowLastColumn="0" w:lastRowFirstColumn="0" w:lastRowLastColumn="0"/>
             <w:tcW w:w="3369" w:type="dxa"/>
           </w:tcPr>
           <w:p>
@@ -10015,7 +10227,7 @@
           <w:p>
             <w:pPr>
               <w:jc w:val="right"/>
-              <w:cnfStyle w:val="000000100000"/>
+              <w:cnfStyle w:val="000000100000" w:firstRow="0" w:lastRow="0" w:firstColumn="0" w:lastColumn="0" w:oddVBand="0" w:evenVBand="0" w:oddHBand="1" w:evenHBand="0" w:firstRowFirstColumn="0" w:firstRowLastColumn="0" w:lastRowFirstColumn="0" w:lastRowLastColumn="0"/>
               <w:rPr>
                 <w:rFonts w:ascii="Tahoma" w:hAnsi="Tahoma" w:cs="Tahoma"/>
                 <w:sz w:val="20"/>
@@ -10039,7 +10251,7 @@
           <w:p>
             <w:pPr>
               <w:jc w:val="right"/>
-              <w:cnfStyle w:val="000000100000"/>
+              <w:cnfStyle w:val="000000100000" w:firstRow="0" w:lastRow="0" w:firstColumn="0" w:lastColumn="0" w:oddVBand="0" w:evenVBand="0" w:oddHBand="1" w:evenHBand="0" w:firstRowFirstColumn="0" w:firstRowLastColumn="0" w:lastRowFirstColumn="0" w:lastRowLastColumn="0"/>
               <w:rPr>
                 <w:rFonts w:ascii="Tahoma" w:hAnsi="Tahoma" w:cs="Tahoma"/>
                 <w:sz w:val="20"/>
@@ -10062,7 +10274,7 @@
           </w:tcPr>
           <w:p>
             <w:pPr>
-              <w:cnfStyle w:val="000000100000"/>
+              <w:cnfStyle w:val="000000100000" w:firstRow="0" w:lastRow="0" w:firstColumn="0" w:lastColumn="0" w:oddVBand="0" w:evenVBand="0" w:oddHBand="1" w:evenHBand="0" w:firstRowFirstColumn="0" w:firstRowLastColumn="0" w:lastRowFirstColumn="0" w:lastRowLastColumn="0"/>
               <w:rPr>
                 <w:rFonts w:ascii="Tahoma" w:hAnsi="Tahoma" w:cs="Tahoma"/>
                 <w:sz w:val="20"/>
@@ -10075,7 +10287,7 @@
       <w:tr>
         <w:tc>
           <w:tcPr>
-            <w:cnfStyle w:val="001000000000"/>
+            <w:cnfStyle w:val="001000000000" w:firstRow="0" w:lastRow="0" w:firstColumn="1" w:lastColumn="0" w:oddVBand="0" w:evenVBand="0" w:oddHBand="0" w:evenHBand="0" w:firstRowFirstColumn="0" w:firstRowLastColumn="0" w:lastRowFirstColumn="0" w:lastRowLastColumn="0"/>
             <w:tcW w:w="3369" w:type="dxa"/>
           </w:tcPr>
           <w:p>
@@ -10105,7 +10317,7 @@
           <w:p>
             <w:pPr>
               <w:jc w:val="right"/>
-              <w:cnfStyle w:val="000000000000"/>
+              <w:cnfStyle w:val="000000000000" w:firstRow="0" w:lastRow="0" w:firstColumn="0" w:lastColumn="0" w:oddVBand="0" w:evenVBand="0" w:oddHBand="0" w:evenHBand="0" w:firstRowFirstColumn="0" w:firstRowLastColumn="0" w:lastRowFirstColumn="0" w:lastRowLastColumn="0"/>
               <w:rPr>
                 <w:rFonts w:ascii="Tahoma" w:hAnsi="Tahoma" w:cs="Tahoma"/>
                 <w:sz w:val="20"/>
@@ -10129,7 +10341,7 @@
           <w:p>
             <w:pPr>
               <w:jc w:val="right"/>
-              <w:cnfStyle w:val="000000000000"/>
+              <w:cnfStyle w:val="000000000000" w:firstRow="0" w:lastRow="0" w:firstColumn="0" w:lastColumn="0" w:oddVBand="0" w:evenVBand="0" w:oddHBand="0" w:evenHBand="0" w:firstRowFirstColumn="0" w:firstRowLastColumn="0" w:lastRowFirstColumn="0" w:lastRowLastColumn="0"/>
               <w:rPr>
                 <w:rFonts w:ascii="Tahoma" w:hAnsi="Tahoma" w:cs="Tahoma"/>
                 <w:sz w:val="20"/>
@@ -10152,7 +10364,7 @@
           </w:tcPr>
           <w:p>
             <w:pPr>
-              <w:cnfStyle w:val="000000000000"/>
+              <w:cnfStyle w:val="000000000000" w:firstRow="0" w:lastRow="0" w:firstColumn="0" w:lastColumn="0" w:oddVBand="0" w:evenVBand="0" w:oddHBand="0" w:evenHBand="0" w:firstRowFirstColumn="0" w:firstRowLastColumn="0" w:lastRowFirstColumn="0" w:lastRowLastColumn="0"/>
               <w:rPr>
                 <w:rFonts w:ascii="Tahoma" w:hAnsi="Tahoma" w:cs="Tahoma"/>
                 <w:sz w:val="20"/>
@@ -10164,11 +10376,11 @@
       </w:tr>
       <w:tr>
         <w:trPr>
-          <w:cnfStyle w:val="000000100000"/>
+          <w:cnfStyle w:val="000000100000" w:firstRow="0" w:lastRow="0" w:firstColumn="0" w:lastColumn="0" w:oddVBand="0" w:evenVBand="0" w:oddHBand="1" w:evenHBand="0" w:firstRowFirstColumn="0" w:firstRowLastColumn="0" w:lastRowFirstColumn="0" w:lastRowLastColumn="0"/>
         </w:trPr>
         <w:tc>
           <w:tcPr>
-            <w:cnfStyle w:val="001000000000"/>
+            <w:cnfStyle w:val="001000000000" w:firstRow="0" w:lastRow="0" w:firstColumn="1" w:lastColumn="0" w:oddVBand="0" w:evenVBand="0" w:oddHBand="0" w:evenHBand="0" w:firstRowFirstColumn="0" w:firstRowLastColumn="0" w:lastRowFirstColumn="0" w:lastRowLastColumn="0"/>
             <w:tcW w:w="3369" w:type="dxa"/>
           </w:tcPr>
           <w:p>
@@ -10196,7 +10408,7 @@
           <w:p>
             <w:pPr>
               <w:jc w:val="right"/>
-              <w:cnfStyle w:val="000000100000"/>
+              <w:cnfStyle w:val="000000100000" w:firstRow="0" w:lastRow="0" w:firstColumn="0" w:lastColumn="0" w:oddVBand="0" w:evenVBand="0" w:oddHBand="1" w:evenHBand="0" w:firstRowFirstColumn="0" w:firstRowLastColumn="0" w:lastRowFirstColumn="0" w:lastRowLastColumn="0"/>
               <w:rPr>
                 <w:rFonts w:ascii="Tahoma" w:hAnsi="Tahoma" w:cs="Tahoma"/>
                 <w:sz w:val="20"/>
@@ -10220,7 +10432,7 @@
           <w:p>
             <w:pPr>
               <w:jc w:val="right"/>
-              <w:cnfStyle w:val="000000100000"/>
+              <w:cnfStyle w:val="000000100000" w:firstRow="0" w:lastRow="0" w:firstColumn="0" w:lastColumn="0" w:oddVBand="0" w:evenVBand="0" w:oddHBand="1" w:evenHBand="0" w:firstRowFirstColumn="0" w:firstRowLastColumn="0" w:lastRowFirstColumn="0" w:lastRowLastColumn="0"/>
               <w:rPr>
                 <w:rFonts w:ascii="Tahoma" w:hAnsi="Tahoma" w:cs="Tahoma"/>
                 <w:sz w:val="20"/>
@@ -10243,7 +10455,7 @@
           </w:tcPr>
           <w:p>
             <w:pPr>
-              <w:cnfStyle w:val="000000100000"/>
+              <w:cnfStyle w:val="000000100000" w:firstRow="0" w:lastRow="0" w:firstColumn="0" w:lastColumn="0" w:oddVBand="0" w:evenVBand="0" w:oddHBand="1" w:evenHBand="0" w:firstRowFirstColumn="0" w:firstRowLastColumn="0" w:lastRowFirstColumn="0" w:lastRowLastColumn="0"/>
               <w:rPr>
                 <w:rFonts w:ascii="Tahoma" w:hAnsi="Tahoma" w:cs="Tahoma"/>
                 <w:sz w:val="20"/>
@@ -10264,7 +10476,7 @@
       <w:tr>
         <w:tc>
           <w:tcPr>
-            <w:cnfStyle w:val="001000000000"/>
+            <w:cnfStyle w:val="001000000000" w:firstRow="0" w:lastRow="0" w:firstColumn="1" w:lastColumn="0" w:oddVBand="0" w:evenVBand="0" w:oddHBand="0" w:evenHBand="0" w:firstRowFirstColumn="0" w:firstRowLastColumn="0" w:lastRowFirstColumn="0" w:lastRowLastColumn="0"/>
             <w:tcW w:w="3369" w:type="dxa"/>
           </w:tcPr>
           <w:p>
@@ -10294,7 +10506,7 @@
           <w:p>
             <w:pPr>
               <w:jc w:val="right"/>
-              <w:cnfStyle w:val="000000000000"/>
+              <w:cnfStyle w:val="000000000000" w:firstRow="0" w:lastRow="0" w:firstColumn="0" w:lastColumn="0" w:oddVBand="0" w:evenVBand="0" w:oddHBand="0" w:evenHBand="0" w:firstRowFirstColumn="0" w:firstRowLastColumn="0" w:lastRowFirstColumn="0" w:lastRowLastColumn="0"/>
               <w:rPr>
                 <w:rFonts w:ascii="Tahoma" w:hAnsi="Tahoma" w:cs="Tahoma"/>
                 <w:sz w:val="20"/>
@@ -10318,7 +10530,7 @@
           <w:p>
             <w:pPr>
               <w:jc w:val="right"/>
-              <w:cnfStyle w:val="000000000000"/>
+              <w:cnfStyle w:val="000000000000" w:firstRow="0" w:lastRow="0" w:firstColumn="0" w:lastColumn="0" w:oddVBand="0" w:evenVBand="0" w:oddHBand="0" w:evenHBand="0" w:firstRowFirstColumn="0" w:firstRowLastColumn="0" w:lastRowFirstColumn="0" w:lastRowLastColumn="0"/>
               <w:rPr>
                 <w:rFonts w:ascii="Tahoma" w:hAnsi="Tahoma" w:cs="Tahoma"/>
                 <w:sz w:val="20"/>
@@ -10341,7 +10553,7 @@
           </w:tcPr>
           <w:p>
             <w:pPr>
-              <w:cnfStyle w:val="000000000000"/>
+              <w:cnfStyle w:val="000000000000" w:firstRow="0" w:lastRow="0" w:firstColumn="0" w:lastColumn="0" w:oddVBand="0" w:evenVBand="0" w:oddHBand="0" w:evenHBand="0" w:firstRowFirstColumn="0" w:firstRowLastColumn="0" w:lastRowFirstColumn="0" w:lastRowLastColumn="0"/>
               <w:rPr>
                 <w:rFonts w:ascii="Tahoma" w:hAnsi="Tahoma" w:cs="Tahoma"/>
                 <w:sz w:val="20"/>
@@ -10361,11 +10573,11 @@
       </w:tr>
       <w:tr>
         <w:trPr>
-          <w:cnfStyle w:val="000000100000"/>
+          <w:cnfStyle w:val="000000100000" w:firstRow="0" w:lastRow="0" w:firstColumn="0" w:lastColumn="0" w:oddVBand="0" w:evenVBand="0" w:oddHBand="1" w:evenHBand="0" w:firstRowFirstColumn="0" w:firstRowLastColumn="0" w:lastRowFirstColumn="0" w:lastRowLastColumn="0"/>
         </w:trPr>
         <w:tc>
           <w:tcPr>
-            <w:cnfStyle w:val="001000000000"/>
+            <w:cnfStyle w:val="001000000000" w:firstRow="0" w:lastRow="0" w:firstColumn="1" w:lastColumn="0" w:oddVBand="0" w:evenVBand="0" w:oddHBand="0" w:evenHBand="0" w:firstRowFirstColumn="0" w:firstRowLastColumn="0" w:lastRowFirstColumn="0" w:lastRowLastColumn="0"/>
             <w:tcW w:w="3369" w:type="dxa"/>
           </w:tcPr>
           <w:p>
@@ -10393,7 +10605,7 @@
           <w:p>
             <w:pPr>
               <w:jc w:val="right"/>
-              <w:cnfStyle w:val="000000100000"/>
+              <w:cnfStyle w:val="000000100000" w:firstRow="0" w:lastRow="0" w:firstColumn="0" w:lastColumn="0" w:oddVBand="0" w:evenVBand="0" w:oddHBand="1" w:evenHBand="0" w:firstRowFirstColumn="0" w:firstRowLastColumn="0" w:lastRowFirstColumn="0" w:lastRowLastColumn="0"/>
               <w:rPr>
                 <w:rFonts w:ascii="Tahoma" w:hAnsi="Tahoma" w:cs="Tahoma"/>
                 <w:sz w:val="20"/>
@@ -10417,7 +10629,7 @@
           <w:p>
             <w:pPr>
               <w:jc w:val="right"/>
-              <w:cnfStyle w:val="000000100000"/>
+              <w:cnfStyle w:val="000000100000" w:firstRow="0" w:lastRow="0" w:firstColumn="0" w:lastColumn="0" w:oddVBand="0" w:evenVBand="0" w:oddHBand="1" w:evenHBand="0" w:firstRowFirstColumn="0" w:firstRowLastColumn="0" w:lastRowFirstColumn="0" w:lastRowLastColumn="0"/>
               <w:rPr>
                 <w:rFonts w:ascii="Tahoma" w:hAnsi="Tahoma" w:cs="Tahoma"/>
                 <w:sz w:val="20"/>
@@ -10440,7 +10652,7 @@
           </w:tcPr>
           <w:p>
             <w:pPr>
-              <w:cnfStyle w:val="000000100000"/>
+              <w:cnfStyle w:val="000000100000" w:firstRow="0" w:lastRow="0" w:firstColumn="0" w:lastColumn="0" w:oddVBand="0" w:evenVBand="0" w:oddHBand="1" w:evenHBand="0" w:firstRowFirstColumn="0" w:firstRowLastColumn="0" w:lastRowFirstColumn="0" w:lastRowLastColumn="0"/>
               <w:rPr>
                 <w:rFonts w:ascii="Tahoma" w:hAnsi="Tahoma" w:cs="Tahoma"/>
                 <w:sz w:val="20"/>
@@ -10471,7 +10683,7 @@
       <w:tr>
         <w:tc>
           <w:tcPr>
-            <w:cnfStyle w:val="001000000000"/>
+            <w:cnfStyle w:val="001000000000" w:firstRow="0" w:lastRow="0" w:firstColumn="1" w:lastColumn="0" w:oddVBand="0" w:evenVBand="0" w:oddHBand="0" w:evenHBand="0" w:firstRowFirstColumn="0" w:firstRowLastColumn="0" w:lastRowFirstColumn="0" w:lastRowLastColumn="0"/>
             <w:tcW w:w="3369" w:type="dxa"/>
           </w:tcPr>
           <w:p>
@@ -10501,7 +10713,7 @@
           <w:p>
             <w:pPr>
               <w:jc w:val="right"/>
-              <w:cnfStyle w:val="000000000000"/>
+              <w:cnfStyle w:val="000000000000" w:firstRow="0" w:lastRow="0" w:firstColumn="0" w:lastColumn="0" w:oddVBand="0" w:evenVBand="0" w:oddHBand="0" w:evenHBand="0" w:firstRowFirstColumn="0" w:firstRowLastColumn="0" w:lastRowFirstColumn="0" w:lastRowLastColumn="0"/>
               <w:rPr>
                 <w:rFonts w:ascii="Tahoma" w:hAnsi="Tahoma" w:cs="Tahoma"/>
                 <w:sz w:val="20"/>
@@ -10525,7 +10737,7 @@
           <w:p>
             <w:pPr>
               <w:jc w:val="right"/>
-              <w:cnfStyle w:val="000000000000"/>
+              <w:cnfStyle w:val="000000000000" w:firstRow="0" w:lastRow="0" w:firstColumn="0" w:lastColumn="0" w:oddVBand="0" w:evenVBand="0" w:oddHBand="0" w:evenHBand="0" w:firstRowFirstColumn="0" w:firstRowLastColumn="0" w:lastRowFirstColumn="0" w:lastRowLastColumn="0"/>
               <w:rPr>
                 <w:rFonts w:ascii="Tahoma" w:hAnsi="Tahoma" w:cs="Tahoma"/>
                 <w:sz w:val="20"/>
@@ -10548,7 +10760,7 @@
           </w:tcPr>
           <w:p>
             <w:pPr>
-              <w:cnfStyle w:val="000000000000"/>
+              <w:cnfStyle w:val="000000000000" w:firstRow="0" w:lastRow="0" w:firstColumn="0" w:lastColumn="0" w:oddVBand="0" w:evenVBand="0" w:oddHBand="0" w:evenHBand="0" w:firstRowFirstColumn="0" w:firstRowLastColumn="0" w:lastRowFirstColumn="0" w:lastRowLastColumn="0"/>
               <w:rPr>
                 <w:rFonts w:ascii="Tahoma" w:hAnsi="Tahoma" w:cs="Tahoma"/>
                 <w:sz w:val="20"/>
@@ -10568,11 +10780,11 @@
       </w:tr>
       <w:tr>
         <w:trPr>
-          <w:cnfStyle w:val="000000100000"/>
+          <w:cnfStyle w:val="000000100000" w:firstRow="0" w:lastRow="0" w:firstColumn="0" w:lastColumn="0" w:oddVBand="0" w:evenVBand="0" w:oddHBand="1" w:evenHBand="0" w:firstRowFirstColumn="0" w:firstRowLastColumn="0" w:lastRowFirstColumn="0" w:lastRowLastColumn="0"/>
         </w:trPr>
         <w:tc>
           <w:tcPr>
-            <w:cnfStyle w:val="001000000000"/>
+            <w:cnfStyle w:val="001000000000" w:firstRow="0" w:lastRow="0" w:firstColumn="1" w:lastColumn="0" w:oddVBand="0" w:evenVBand="0" w:oddHBand="0" w:evenHBand="0" w:firstRowFirstColumn="0" w:firstRowLastColumn="0" w:lastRowFirstColumn="0" w:lastRowLastColumn="0"/>
             <w:tcW w:w="3369" w:type="dxa"/>
           </w:tcPr>
           <w:p>
@@ -10600,7 +10812,7 @@
           <w:p>
             <w:pPr>
               <w:jc w:val="right"/>
-              <w:cnfStyle w:val="000000100000"/>
+              <w:cnfStyle w:val="000000100000" w:firstRow="0" w:lastRow="0" w:firstColumn="0" w:lastColumn="0" w:oddVBand="0" w:evenVBand="0" w:oddHBand="1" w:evenHBand="0" w:firstRowFirstColumn="0" w:firstRowLastColumn="0" w:lastRowFirstColumn="0" w:lastRowLastColumn="0"/>
               <w:rPr>
                 <w:rFonts w:ascii="Tahoma" w:hAnsi="Tahoma" w:cs="Tahoma"/>
                 <w:sz w:val="20"/>
@@ -10624,7 +10836,7 @@
           <w:p>
             <w:pPr>
               <w:jc w:val="right"/>
-              <w:cnfStyle w:val="000000100000"/>
+              <w:cnfStyle w:val="000000100000" w:firstRow="0" w:lastRow="0" w:firstColumn="0" w:lastColumn="0" w:oddVBand="0" w:evenVBand="0" w:oddHBand="1" w:evenHBand="0" w:firstRowFirstColumn="0" w:firstRowLastColumn="0" w:lastRowFirstColumn="0" w:lastRowLastColumn="0"/>
               <w:rPr>
                 <w:rFonts w:ascii="Tahoma" w:hAnsi="Tahoma" w:cs="Tahoma"/>
                 <w:sz w:val="20"/>
@@ -10647,7 +10859,7 @@
           </w:tcPr>
           <w:p>
             <w:pPr>
-              <w:cnfStyle w:val="000000100000"/>
+              <w:cnfStyle w:val="000000100000" w:firstRow="0" w:lastRow="0" w:firstColumn="0" w:lastColumn="0" w:oddVBand="0" w:evenVBand="0" w:oddHBand="1" w:evenHBand="0" w:firstRowFirstColumn="0" w:firstRowLastColumn="0" w:lastRowFirstColumn="0" w:lastRowLastColumn="0"/>
               <w:rPr>
                 <w:rFonts w:ascii="Tahoma" w:hAnsi="Tahoma" w:cs="Tahoma"/>
                 <w:sz w:val="20"/>
@@ -10668,7 +10880,7 @@
       <w:tr>
         <w:tc>
           <w:tcPr>
-            <w:cnfStyle w:val="001000000000"/>
+            <w:cnfStyle w:val="001000000000" w:firstRow="0" w:lastRow="0" w:firstColumn="1" w:lastColumn="0" w:oddVBand="0" w:evenVBand="0" w:oddHBand="0" w:evenHBand="0" w:firstRowFirstColumn="0" w:firstRowLastColumn="0" w:lastRowFirstColumn="0" w:lastRowLastColumn="0"/>
             <w:tcW w:w="3369" w:type="dxa"/>
           </w:tcPr>
           <w:p>
@@ -10698,7 +10910,7 @@
           <w:p>
             <w:pPr>
               <w:jc w:val="right"/>
-              <w:cnfStyle w:val="000000000000"/>
+              <w:cnfStyle w:val="000000000000" w:firstRow="0" w:lastRow="0" w:firstColumn="0" w:lastColumn="0" w:oddVBand="0" w:evenVBand="0" w:oddHBand="0" w:evenHBand="0" w:firstRowFirstColumn="0" w:firstRowLastColumn="0" w:lastRowFirstColumn="0" w:lastRowLastColumn="0"/>
               <w:rPr>
                 <w:rFonts w:ascii="Tahoma" w:hAnsi="Tahoma" w:cs="Tahoma"/>
                 <w:sz w:val="20"/>
@@ -10722,7 +10934,7 @@
           <w:p>
             <w:pPr>
               <w:jc w:val="right"/>
-              <w:cnfStyle w:val="000000000000"/>
+              <w:cnfStyle w:val="000000000000" w:firstRow="0" w:lastRow="0" w:firstColumn="0" w:lastColumn="0" w:oddVBand="0" w:evenVBand="0" w:oddHBand="0" w:evenHBand="0" w:firstRowFirstColumn="0" w:firstRowLastColumn="0" w:lastRowFirstColumn="0" w:lastRowLastColumn="0"/>
               <w:rPr>
                 <w:rFonts w:ascii="Tahoma" w:hAnsi="Tahoma" w:cs="Tahoma"/>
                 <w:sz w:val="20"/>
@@ -10745,7 +10957,7 @@
           </w:tcPr>
           <w:p>
             <w:pPr>
-              <w:cnfStyle w:val="000000000000"/>
+              <w:cnfStyle w:val="000000000000" w:firstRow="0" w:lastRow="0" w:firstColumn="0" w:lastColumn="0" w:oddVBand="0" w:evenVBand="0" w:oddHBand="0" w:evenHBand="0" w:firstRowFirstColumn="0" w:firstRowLastColumn="0" w:lastRowFirstColumn="0" w:lastRowLastColumn="0"/>
               <w:rPr>
                 <w:rFonts w:ascii="Tahoma" w:hAnsi="Tahoma" w:cs="Tahoma"/>
                 <w:sz w:val="20"/>
@@ -10783,11 +10995,11 @@
       </w:tr>
       <w:tr>
         <w:trPr>
-          <w:cnfStyle w:val="000000100000"/>
+          <w:cnfStyle w:val="000000100000" w:firstRow="0" w:lastRow="0" w:firstColumn="0" w:lastColumn="0" w:oddVBand="0" w:evenVBand="0" w:oddHBand="1" w:evenHBand="0" w:firstRowFirstColumn="0" w:firstRowLastColumn="0" w:lastRowFirstColumn="0" w:lastRowLastColumn="0"/>
         </w:trPr>
         <w:tc>
           <w:tcPr>
-            <w:cnfStyle w:val="001000000000"/>
+            <w:cnfStyle w:val="001000000000" w:firstRow="0" w:lastRow="0" w:firstColumn="1" w:lastColumn="0" w:oddVBand="0" w:evenVBand="0" w:oddHBand="0" w:evenHBand="0" w:firstRowFirstColumn="0" w:firstRowLastColumn="0" w:lastRowFirstColumn="0" w:lastRowLastColumn="0"/>
             <w:tcW w:w="3369" w:type="dxa"/>
           </w:tcPr>
           <w:p>
@@ -10817,7 +11029,7 @@
           <w:p>
             <w:pPr>
               <w:jc w:val="right"/>
-              <w:cnfStyle w:val="000000100000"/>
+              <w:cnfStyle w:val="000000100000" w:firstRow="0" w:lastRow="0" w:firstColumn="0" w:lastColumn="0" w:oddVBand="0" w:evenVBand="0" w:oddHBand="1" w:evenHBand="0" w:firstRowFirstColumn="0" w:firstRowLastColumn="0" w:lastRowFirstColumn="0" w:lastRowLastColumn="0"/>
               <w:rPr>
                 <w:rFonts w:ascii="Tahoma" w:hAnsi="Tahoma" w:cs="Tahoma"/>
                 <w:sz w:val="20"/>
@@ -10841,7 +11053,7 @@
           <w:p>
             <w:pPr>
               <w:jc w:val="right"/>
-              <w:cnfStyle w:val="000000100000"/>
+              <w:cnfStyle w:val="000000100000" w:firstRow="0" w:lastRow="0" w:firstColumn="0" w:lastColumn="0" w:oddVBand="0" w:evenVBand="0" w:oddHBand="1" w:evenHBand="0" w:firstRowFirstColumn="0" w:firstRowLastColumn="0" w:lastRowFirstColumn="0" w:lastRowLastColumn="0"/>
               <w:rPr>
                 <w:rFonts w:ascii="Tahoma" w:hAnsi="Tahoma" w:cs="Tahoma"/>
                 <w:sz w:val="20"/>
@@ -10864,7 +11076,7 @@
           </w:tcPr>
           <w:p>
             <w:pPr>
-              <w:cnfStyle w:val="000000100000"/>
+              <w:cnfStyle w:val="000000100000" w:firstRow="0" w:lastRow="0" w:firstColumn="0" w:lastColumn="0" w:oddVBand="0" w:evenVBand="0" w:oddHBand="1" w:evenHBand="0" w:firstRowFirstColumn="0" w:firstRowLastColumn="0" w:lastRowFirstColumn="0" w:lastRowLastColumn="0"/>
               <w:rPr>
                 <w:rFonts w:ascii="Tahoma" w:hAnsi="Tahoma" w:cs="Tahoma"/>
                 <w:sz w:val="20"/>
@@ -10885,7 +11097,7 @@
       <w:tr>
         <w:tc>
           <w:tcPr>
-            <w:cnfStyle w:val="001000000000"/>
+            <w:cnfStyle w:val="001000000000" w:firstRow="0" w:lastRow="0" w:firstColumn="1" w:lastColumn="0" w:oddVBand="0" w:evenVBand="0" w:oddHBand="0" w:evenHBand="0" w:firstRowFirstColumn="0" w:firstRowLastColumn="0" w:lastRowFirstColumn="0" w:lastRowLastColumn="0"/>
             <w:tcW w:w="3369" w:type="dxa"/>
           </w:tcPr>
           <w:p>
@@ -10915,7 +11127,7 @@
           <w:p>
             <w:pPr>
               <w:jc w:val="right"/>
-              <w:cnfStyle w:val="000000000000"/>
+              <w:cnfStyle w:val="000000000000" w:firstRow="0" w:lastRow="0" w:firstColumn="0" w:lastColumn="0" w:oddVBand="0" w:evenVBand="0" w:oddHBand="0" w:evenHBand="0" w:firstRowFirstColumn="0" w:firstRowLastColumn="0" w:lastRowFirstColumn="0" w:lastRowLastColumn="0"/>
               <w:rPr>
                 <w:rFonts w:ascii="Tahoma" w:hAnsi="Tahoma" w:cs="Tahoma"/>
                 <w:sz w:val="20"/>
@@ -10939,7 +11151,7 @@
           <w:p>
             <w:pPr>
               <w:jc w:val="right"/>
-              <w:cnfStyle w:val="000000000000"/>
+              <w:cnfStyle w:val="000000000000" w:firstRow="0" w:lastRow="0" w:firstColumn="0" w:lastColumn="0" w:oddVBand="0" w:evenVBand="0" w:oddHBand="0" w:evenHBand="0" w:firstRowFirstColumn="0" w:firstRowLastColumn="0" w:lastRowFirstColumn="0" w:lastRowLastColumn="0"/>
               <w:rPr>
                 <w:rFonts w:ascii="Tahoma" w:hAnsi="Tahoma" w:cs="Tahoma"/>
                 <w:sz w:val="20"/>
@@ -10962,7 +11174,7 @@
           </w:tcPr>
           <w:p>
             <w:pPr>
-              <w:cnfStyle w:val="000000000000"/>
+              <w:cnfStyle w:val="000000000000" w:firstRow="0" w:lastRow="0" w:firstColumn="0" w:lastColumn="0" w:oddVBand="0" w:evenVBand="0" w:oddHBand="0" w:evenHBand="0" w:firstRowFirstColumn="0" w:firstRowLastColumn="0" w:lastRowFirstColumn="0" w:lastRowLastColumn="0"/>
               <w:rPr>
                 <w:rFonts w:ascii="Tahoma" w:hAnsi="Tahoma" w:cs="Tahoma"/>
                 <w:sz w:val="20"/>
@@ -10974,11 +11186,11 @@
       </w:tr>
       <w:tr>
         <w:trPr>
-          <w:cnfStyle w:val="000000100000"/>
+          <w:cnfStyle w:val="000000100000" w:firstRow="0" w:lastRow="0" w:firstColumn="0" w:lastColumn="0" w:oddVBand="0" w:evenVBand="0" w:oddHBand="1" w:evenHBand="0" w:firstRowFirstColumn="0" w:firstRowLastColumn="0" w:lastRowFirstColumn="0" w:lastRowLastColumn="0"/>
         </w:trPr>
         <w:tc>
           <w:tcPr>
-            <w:cnfStyle w:val="001000000000"/>
+            <w:cnfStyle w:val="001000000000" w:firstRow="0" w:lastRow="0" w:firstColumn="1" w:lastColumn="0" w:oddVBand="0" w:evenVBand="0" w:oddHBand="0" w:evenHBand="0" w:firstRowFirstColumn="0" w:firstRowLastColumn="0" w:lastRowFirstColumn="0" w:lastRowLastColumn="0"/>
             <w:tcW w:w="3369" w:type="dxa"/>
           </w:tcPr>
           <w:p>
@@ -11008,7 +11220,7 @@
           <w:p>
             <w:pPr>
               <w:jc w:val="right"/>
-              <w:cnfStyle w:val="000000100000"/>
+              <w:cnfStyle w:val="000000100000" w:firstRow="0" w:lastRow="0" w:firstColumn="0" w:lastColumn="0" w:oddVBand="0" w:evenVBand="0" w:oddHBand="1" w:evenHBand="0" w:firstRowFirstColumn="0" w:firstRowLastColumn="0" w:lastRowFirstColumn="0" w:lastRowLastColumn="0"/>
               <w:rPr>
                 <w:rFonts w:ascii="Tahoma" w:hAnsi="Tahoma" w:cs="Tahoma"/>
                 <w:sz w:val="20"/>
@@ -11032,7 +11244,7 @@
           <w:p>
             <w:pPr>
               <w:jc w:val="right"/>
-              <w:cnfStyle w:val="000000100000"/>
+              <w:cnfStyle w:val="000000100000" w:firstRow="0" w:lastRow="0" w:firstColumn="0" w:lastColumn="0" w:oddVBand="0" w:evenVBand="0" w:oddHBand="1" w:evenHBand="0" w:firstRowFirstColumn="0" w:firstRowLastColumn="0" w:lastRowFirstColumn="0" w:lastRowLastColumn="0"/>
               <w:rPr>
                 <w:rFonts w:ascii="Tahoma" w:hAnsi="Tahoma" w:cs="Tahoma"/>
                 <w:sz w:val="20"/>
@@ -11055,7 +11267,7 @@
           </w:tcPr>
           <w:p>
             <w:pPr>
-              <w:cnfStyle w:val="000000100000"/>
+              <w:cnfStyle w:val="000000100000" w:firstRow="0" w:lastRow="0" w:firstColumn="0" w:lastColumn="0" w:oddVBand="0" w:evenVBand="0" w:oddHBand="1" w:evenHBand="0" w:firstRowFirstColumn="0" w:firstRowLastColumn="0" w:lastRowFirstColumn="0" w:lastRowLastColumn="0"/>
               <w:rPr>
                 <w:rFonts w:ascii="Tahoma" w:hAnsi="Tahoma" w:cs="Tahoma"/>
                 <w:sz w:val="20"/>
@@ -11094,7 +11306,7 @@
       <w:tr>
         <w:tc>
           <w:tcPr>
-            <w:cnfStyle w:val="001000000000"/>
+            <w:cnfStyle w:val="001000000000" w:firstRow="0" w:lastRow="0" w:firstColumn="1" w:lastColumn="0" w:oddVBand="0" w:evenVBand="0" w:oddHBand="0" w:evenHBand="0" w:firstRowFirstColumn="0" w:firstRowLastColumn="0" w:lastRowFirstColumn="0" w:lastRowLastColumn="0"/>
             <w:tcW w:w="3369" w:type="dxa"/>
           </w:tcPr>
           <w:p>
@@ -11124,7 +11336,7 @@
           <w:p>
             <w:pPr>
               <w:jc w:val="right"/>
-              <w:cnfStyle w:val="000000000000"/>
+              <w:cnfStyle w:val="000000000000" w:firstRow="0" w:lastRow="0" w:firstColumn="0" w:lastColumn="0" w:oddVBand="0" w:evenVBand="0" w:oddHBand="0" w:evenHBand="0" w:firstRowFirstColumn="0" w:firstRowLastColumn="0" w:lastRowFirstColumn="0" w:lastRowLastColumn="0"/>
               <w:rPr>
                 <w:rFonts w:ascii="Tahoma" w:hAnsi="Tahoma" w:cs="Tahoma"/>
                 <w:sz w:val="20"/>
@@ -11148,7 +11360,7 @@
           <w:p>
             <w:pPr>
               <w:jc w:val="right"/>
-              <w:cnfStyle w:val="000000000000"/>
+              <w:cnfStyle w:val="000000000000" w:firstRow="0" w:lastRow="0" w:firstColumn="0" w:lastColumn="0" w:oddVBand="0" w:evenVBand="0" w:oddHBand="0" w:evenHBand="0" w:firstRowFirstColumn="0" w:firstRowLastColumn="0" w:lastRowFirstColumn="0" w:lastRowLastColumn="0"/>
               <w:rPr>
                 <w:rFonts w:ascii="Tahoma" w:hAnsi="Tahoma" w:cs="Tahoma"/>
                 <w:sz w:val="20"/>
@@ -11171,7 +11383,7 @@
           </w:tcPr>
           <w:p>
             <w:pPr>
-              <w:cnfStyle w:val="000000000000"/>
+              <w:cnfStyle w:val="000000000000" w:firstRow="0" w:lastRow="0" w:firstColumn="0" w:lastColumn="0" w:oddVBand="0" w:evenVBand="0" w:oddHBand="0" w:evenHBand="0" w:firstRowFirstColumn="0" w:firstRowLastColumn="0" w:lastRowFirstColumn="0" w:lastRowLastColumn="0"/>
               <w:rPr>
                 <w:rFonts w:ascii="Tahoma" w:hAnsi="Tahoma" w:cs="Tahoma"/>
                 <w:sz w:val="20"/>
@@ -11201,11 +11413,11 @@
       </w:tr>
       <w:tr>
         <w:trPr>
-          <w:cnfStyle w:val="000000100000"/>
+          <w:cnfStyle w:val="000000100000" w:firstRow="0" w:lastRow="0" w:firstColumn="0" w:lastColumn="0" w:oddVBand="0" w:evenVBand="0" w:oddHBand="1" w:evenHBand="0" w:firstRowFirstColumn="0" w:firstRowLastColumn="0" w:lastRowFirstColumn="0" w:lastRowLastColumn="0"/>
         </w:trPr>
         <w:tc>
           <w:tcPr>
-            <w:cnfStyle w:val="001000000000"/>
+            <w:cnfStyle w:val="001000000000" w:firstRow="0" w:lastRow="0" w:firstColumn="1" w:lastColumn="0" w:oddVBand="0" w:evenVBand="0" w:oddHBand="0" w:evenHBand="0" w:firstRowFirstColumn="0" w:firstRowLastColumn="0" w:lastRowFirstColumn="0" w:lastRowLastColumn="0"/>
             <w:tcW w:w="3369" w:type="dxa"/>
           </w:tcPr>
           <w:p>
@@ -11235,7 +11447,7 @@
           <w:p>
             <w:pPr>
               <w:jc w:val="right"/>
-              <w:cnfStyle w:val="000000100000"/>
+              <w:cnfStyle w:val="000000100000" w:firstRow="0" w:lastRow="0" w:firstColumn="0" w:lastColumn="0" w:oddVBand="0" w:evenVBand="0" w:oddHBand="1" w:evenHBand="0" w:firstRowFirstColumn="0" w:firstRowLastColumn="0" w:lastRowFirstColumn="0" w:lastRowLastColumn="0"/>
               <w:rPr>
                 <w:rFonts w:ascii="Tahoma" w:hAnsi="Tahoma" w:cs="Tahoma"/>
                 <w:sz w:val="20"/>
@@ -11259,7 +11471,7 @@
           <w:p>
             <w:pPr>
               <w:jc w:val="right"/>
-              <w:cnfStyle w:val="000000100000"/>
+              <w:cnfStyle w:val="000000100000" w:firstRow="0" w:lastRow="0" w:firstColumn="0" w:lastColumn="0" w:oddVBand="0" w:evenVBand="0" w:oddHBand="1" w:evenHBand="0" w:firstRowFirstColumn="0" w:firstRowLastColumn="0" w:lastRowFirstColumn="0" w:lastRowLastColumn="0"/>
               <w:rPr>
                 <w:rFonts w:ascii="Tahoma" w:hAnsi="Tahoma" w:cs="Tahoma"/>
                 <w:sz w:val="20"/>
@@ -11282,7 +11494,7 @@
           </w:tcPr>
           <w:p>
             <w:pPr>
-              <w:cnfStyle w:val="000000100000"/>
+              <w:cnfStyle w:val="000000100000" w:firstRow="0" w:lastRow="0" w:firstColumn="0" w:lastColumn="0" w:oddVBand="0" w:evenVBand="0" w:oddHBand="1" w:evenHBand="0" w:firstRowFirstColumn="0" w:firstRowLastColumn="0" w:lastRowFirstColumn="0" w:lastRowLastColumn="0"/>
               <w:rPr>
                 <w:rFonts w:ascii="Tahoma" w:hAnsi="Tahoma" w:cs="Tahoma"/>
                 <w:sz w:val="20"/>
@@ -11313,7 +11525,7 @@
       <w:tr>
         <w:tc>
           <w:tcPr>
-            <w:cnfStyle w:val="001000000000"/>
+            <w:cnfStyle w:val="001000000000" w:firstRow="0" w:lastRow="0" w:firstColumn="1" w:lastColumn="0" w:oddVBand="0" w:evenVBand="0" w:oddHBand="0" w:evenHBand="0" w:firstRowFirstColumn="0" w:firstRowLastColumn="0" w:lastRowFirstColumn="0" w:lastRowLastColumn="0"/>
             <w:tcW w:w="3369" w:type="dxa"/>
           </w:tcPr>
           <w:p>
@@ -11343,7 +11555,7 @@
           <w:p>
             <w:pPr>
               <w:jc w:val="right"/>
-              <w:cnfStyle w:val="000000000000"/>
+              <w:cnfStyle w:val="000000000000" w:firstRow="0" w:lastRow="0" w:firstColumn="0" w:lastColumn="0" w:oddVBand="0" w:evenVBand="0" w:oddHBand="0" w:evenHBand="0" w:firstRowFirstColumn="0" w:firstRowLastColumn="0" w:lastRowFirstColumn="0" w:lastRowLastColumn="0"/>
               <w:rPr>
                 <w:rFonts w:ascii="Tahoma" w:hAnsi="Tahoma" w:cs="Tahoma"/>
                 <w:sz w:val="20"/>
@@ -11367,7 +11579,7 @@
           <w:p>
             <w:pPr>
               <w:jc w:val="right"/>
-              <w:cnfStyle w:val="000000000000"/>
+              <w:cnfStyle w:val="000000000000" w:firstRow="0" w:lastRow="0" w:firstColumn="0" w:lastColumn="0" w:oddVBand="0" w:evenVBand="0" w:oddHBand="0" w:evenHBand="0" w:firstRowFirstColumn="0" w:firstRowLastColumn="0" w:lastRowFirstColumn="0" w:lastRowLastColumn="0"/>
               <w:rPr>
                 <w:rFonts w:ascii="Tahoma" w:hAnsi="Tahoma" w:cs="Tahoma"/>
                 <w:sz w:val="20"/>
@@ -11390,7 +11602,7 @@
           </w:tcPr>
           <w:p>
             <w:pPr>
-              <w:cnfStyle w:val="000000000000"/>
+              <w:cnfStyle w:val="000000000000" w:firstRow="0" w:lastRow="0" w:firstColumn="0" w:lastColumn="0" w:oddVBand="0" w:evenVBand="0" w:oddHBand="0" w:evenHBand="0" w:firstRowFirstColumn="0" w:firstRowLastColumn="0" w:lastRowFirstColumn="0" w:lastRowLastColumn="0"/>
               <w:rPr>
                 <w:rFonts w:ascii="Tahoma" w:hAnsi="Tahoma" w:cs="Tahoma"/>
                 <w:sz w:val="20"/>
@@ -11652,7 +11864,7 @@
       <w:tblPr>
         <w:tblW w:w="13885" w:type="dxa"/>
         <w:tblInd w:w="93" w:type="dxa"/>
-        <w:tblLook w:val="04A0"/>
+        <w:tblLook w:val="04A0" w:firstRow="1" w:lastRow="0" w:firstColumn="1" w:lastColumn="0" w:noHBand="0" w:noVBand="1"/>
       </w:tblPr>
       <w:tblGrid>
         <w:gridCol w:w="1920"/>
@@ -16103,7 +16315,7 @@
       <w:tblPr>
         <w:tblW w:w="13962" w:type="dxa"/>
         <w:tblInd w:w="93" w:type="dxa"/>
-        <w:tblLook w:val="04A0"/>
+        <w:tblLook w:val="04A0" w:firstRow="1" w:lastRow="0" w:firstColumn="1" w:lastColumn="0" w:noHBand="0" w:noVBand="1"/>
       </w:tblPr>
       <w:tblGrid>
         <w:gridCol w:w="2142"/>
@@ -21150,7 +21362,7 @@
       <w:tblPr>
         <w:tblW w:w="13963" w:type="dxa"/>
         <w:tblInd w:w="93" w:type="dxa"/>
-        <w:tblLook w:val="04A0"/>
+        <w:tblLook w:val="04A0" w:firstRow="1" w:lastRow="0" w:firstColumn="1" w:lastColumn="0" w:noHBand="0" w:noVBand="1"/>
       </w:tblPr>
       <w:tblGrid>
         <w:gridCol w:w="2283"/>
@@ -27236,7 +27448,7 @@
       <w:tblPr>
         <w:tblW w:w="13873" w:type="dxa"/>
         <w:tblInd w:w="93" w:type="dxa"/>
-        <w:tblLook w:val="04A0"/>
+        <w:tblLook w:val="04A0" w:firstRow="1" w:lastRow="0" w:firstColumn="1" w:lastColumn="0" w:noHBand="0" w:noVBand="1"/>
       </w:tblPr>
       <w:tblGrid>
         <w:gridCol w:w="2283"/>
@@ -30529,7 +30741,7 @@
       <w:tblPr>
         <w:tblW w:w="13515" w:type="dxa"/>
         <w:tblInd w:w="93" w:type="dxa"/>
-        <w:tblLook w:val="04A0"/>
+        <w:tblLook w:val="04A0" w:firstRow="1" w:lastRow="0" w:firstColumn="1" w:lastColumn="0" w:noHBand="0" w:noVBand="1"/>
       </w:tblPr>
       <w:tblGrid>
         <w:gridCol w:w="1858"/>
@@ -34352,7 +34564,7 @@
       <w:tblPr>
         <w:tblW w:w="13830" w:type="dxa"/>
         <w:tblInd w:w="93" w:type="dxa"/>
-        <w:tblLook w:val="04A0"/>
+        <w:tblLook w:val="04A0" w:firstRow="1" w:lastRow="0" w:firstColumn="1" w:lastColumn="0" w:noHBand="0" w:noVBand="1"/>
       </w:tblPr>
       <w:tblGrid>
         <w:gridCol w:w="1920"/>
@@ -37919,7 +38131,7 @@
 </file>
 
 <file path=word/endnotes.xml><?xml version="1.0" encoding="utf-8"?>
-<w:endnotes xmlns:ve="http://schemas.openxmlformats.org/markup-compatibility/2006" xmlns:o="urn:schemas-microsoft-com:office:office" xmlns:r="http://schemas.openxmlformats.org/officeDocument/2006/relationships" xmlns:m="http://schemas.openxmlformats.org/officeDocument/2006/math" xmlns:v="urn:schemas-microsoft-com:vml" xmlns:wp="http://schemas.openxmlformats.org/drawingml/2006/wordprocessingDrawing" xmlns:w10="urn:schemas-microsoft-com:office:word" xmlns:w="http://schemas.openxmlformats.org/wordprocessingml/2006/main" xmlns:wne="http://schemas.microsoft.com/office/word/2006/wordml">
+<w:endnotes xmlns:wpc="http://schemas.microsoft.com/office/word/2010/wordprocessingCanvas" xmlns:mc="http://schemas.openxmlformats.org/markup-compatibility/2006" xmlns:o="urn:schemas-microsoft-com:office:office" xmlns:r="http://schemas.openxmlformats.org/officeDocument/2006/relationships" xmlns:m="http://schemas.openxmlformats.org/officeDocument/2006/math" xmlns:v="urn:schemas-microsoft-com:vml" xmlns:wp14="http://schemas.microsoft.com/office/word/2010/wordprocessingDrawing" xmlns:wp="http://schemas.openxmlformats.org/drawingml/2006/wordprocessingDrawing" xmlns:w10="urn:schemas-microsoft-com:office:word" xmlns:w="http://schemas.openxmlformats.org/wordprocessingml/2006/main" xmlns:w14="http://schemas.microsoft.com/office/word/2010/wordml" xmlns:wpg="http://schemas.microsoft.com/office/word/2010/wordprocessingGroup" xmlns:wpi="http://schemas.microsoft.com/office/word/2010/wordprocessingInk" xmlns:wne="http://schemas.microsoft.com/office/word/2006/wordml" xmlns:wps="http://schemas.microsoft.com/office/word/2010/wordprocessingShape" mc:Ignorable="w14 wp14">
   <w:endnote w:type="separator" w:id="-1">
     <w:p>
       <w:pPr>
@@ -37944,7 +38156,7 @@
 </file>
 
 <file path=word/footer1.xml><?xml version="1.0" encoding="utf-8"?>
-<w:ftr xmlns:ve="http://schemas.openxmlformats.org/markup-compatibility/2006" xmlns:o="urn:schemas-microsoft-com:office:office" xmlns:r="http://schemas.openxmlformats.org/officeDocument/2006/relationships" xmlns:m="http://schemas.openxmlformats.org/officeDocument/2006/math" xmlns:v="urn:schemas-microsoft-com:vml" xmlns:wp="http://schemas.openxmlformats.org/drawingml/2006/wordprocessingDrawing" xmlns:w10="urn:schemas-microsoft-com:office:word" xmlns:w="http://schemas.openxmlformats.org/wordprocessingml/2006/main" xmlns:wne="http://schemas.microsoft.com/office/word/2006/wordml">
+<w:ftr xmlns:wpc="http://schemas.microsoft.com/office/word/2010/wordprocessingCanvas" xmlns:mc="http://schemas.openxmlformats.org/markup-compatibility/2006" xmlns:o="urn:schemas-microsoft-com:office:office" xmlns:r="http://schemas.openxmlformats.org/officeDocument/2006/relationships" xmlns:m="http://schemas.openxmlformats.org/officeDocument/2006/math" xmlns:v="urn:schemas-microsoft-com:vml" xmlns:wp14="http://schemas.microsoft.com/office/word/2010/wordprocessingDrawing" xmlns:wp="http://schemas.openxmlformats.org/drawingml/2006/wordprocessingDrawing" xmlns:w10="urn:schemas-microsoft-com:office:word" xmlns:w="http://schemas.openxmlformats.org/wordprocessingml/2006/main" xmlns:w14="http://schemas.microsoft.com/office/word/2010/wordml" xmlns:wpg="http://schemas.microsoft.com/office/word/2010/wordprocessingGroup" xmlns:wpi="http://schemas.microsoft.com/office/word/2010/wordprocessingInk" xmlns:wne="http://schemas.microsoft.com/office/word/2006/wordml" xmlns:wps="http://schemas.microsoft.com/office/word/2010/wordprocessingShape" mc:Ignorable="w14 wp14">
   <w:sdt>
     <w:sdtPr>
       <w:id w:val="92157570"/>
@@ -37953,6 +38165,7 @@
         <w:docPartUnique/>
       </w:docPartObj>
     </w:sdtPr>
+    <w:sdtEndPr/>
     <w:sdtContent>
       <w:sdt>
         <w:sdtPr>
@@ -37962,6 +38175,7 @@
             <w:docPartUnique/>
           </w:docPartObj>
         </w:sdtPr>
+        <w:sdtEndPr/>
         <w:sdtContent>
           <w:p>
             <w:pPr>
@@ -37975,6 +38189,7 @@
                   <w:docPartUnique/>
                 </w:docPartObj>
               </w:sdtPr>
+              <w:sdtEndPr/>
               <w:sdtContent>
                 <w:r>
                   <w:t>Version 1.2</w:t>
@@ -38078,7 +38293,7 @@
 </file>
 
 <file path=word/footnotes.xml><?xml version="1.0" encoding="utf-8"?>
-<w:footnotes xmlns:ve="http://schemas.openxmlformats.org/markup-compatibility/2006" xmlns:o="urn:schemas-microsoft-com:office:office" xmlns:r="http://schemas.openxmlformats.org/officeDocument/2006/relationships" xmlns:m="http://schemas.openxmlformats.org/officeDocument/2006/math" xmlns:v="urn:schemas-microsoft-com:vml" xmlns:wp="http://schemas.openxmlformats.org/drawingml/2006/wordprocessingDrawing" xmlns:w10="urn:schemas-microsoft-com:office:word" xmlns:w="http://schemas.openxmlformats.org/wordprocessingml/2006/main" xmlns:wne="http://schemas.microsoft.com/office/word/2006/wordml">
+<w:footnotes xmlns:wpc="http://schemas.microsoft.com/office/word/2010/wordprocessingCanvas" xmlns:mc="http://schemas.openxmlformats.org/markup-compatibility/2006" xmlns:o="urn:schemas-microsoft-com:office:office" xmlns:r="http://schemas.openxmlformats.org/officeDocument/2006/relationships" xmlns:m="http://schemas.openxmlformats.org/officeDocument/2006/math" xmlns:v="urn:schemas-microsoft-com:vml" xmlns:wp14="http://schemas.microsoft.com/office/word/2010/wordprocessingDrawing" xmlns:wp="http://schemas.openxmlformats.org/drawingml/2006/wordprocessingDrawing" xmlns:w10="urn:schemas-microsoft-com:office:word" xmlns:w="http://schemas.openxmlformats.org/wordprocessingml/2006/main" xmlns:w14="http://schemas.microsoft.com/office/word/2010/wordml" xmlns:wpg="http://schemas.microsoft.com/office/word/2010/wordprocessingGroup" xmlns:wpi="http://schemas.microsoft.com/office/word/2010/wordprocessingInk" xmlns:wne="http://schemas.microsoft.com/office/word/2006/wordml" xmlns:wps="http://schemas.microsoft.com/office/word/2010/wordprocessingShape" mc:Ignorable="w14 wp14">
   <w:footnote w:type="separator" w:id="-1">
     <w:p>
       <w:pPr>
@@ -38103,7 +38318,7 @@
 </file>
 
 <file path=word/numbering.xml><?xml version="1.0" encoding="utf-8"?>
-<w:numbering xmlns:ve="http://schemas.openxmlformats.org/markup-compatibility/2006" xmlns:o="urn:schemas-microsoft-com:office:office" xmlns:r="http://schemas.openxmlformats.org/officeDocument/2006/relationships" xmlns:m="http://schemas.openxmlformats.org/officeDocument/2006/math" xmlns:v="urn:schemas-microsoft-com:vml" xmlns:wp="http://schemas.openxmlformats.org/drawingml/2006/wordprocessingDrawing" xmlns:w10="urn:schemas-microsoft-com:office:word" xmlns:w="http://schemas.openxmlformats.org/wordprocessingml/2006/main" xmlns:wne="http://schemas.microsoft.com/office/word/2006/wordml">
+<w:numbering xmlns:wpc="http://schemas.microsoft.com/office/word/2010/wordprocessingCanvas" xmlns:mc="http://schemas.openxmlformats.org/markup-compatibility/2006" xmlns:o="urn:schemas-microsoft-com:office:office" xmlns:r="http://schemas.openxmlformats.org/officeDocument/2006/relationships" xmlns:m="http://schemas.openxmlformats.org/officeDocument/2006/math" xmlns:v="urn:schemas-microsoft-com:vml" xmlns:wp14="http://schemas.microsoft.com/office/word/2010/wordprocessingDrawing" xmlns:wp="http://schemas.openxmlformats.org/drawingml/2006/wordprocessingDrawing" xmlns:w10="urn:schemas-microsoft-com:office:word" xmlns:w="http://schemas.openxmlformats.org/wordprocessingml/2006/main" xmlns:w14="http://schemas.microsoft.com/office/word/2010/wordml" xmlns:wpg="http://schemas.microsoft.com/office/word/2010/wordprocessingGroup" xmlns:wpi="http://schemas.microsoft.com/office/word/2010/wordprocessingInk" xmlns:wne="http://schemas.microsoft.com/office/word/2006/wordml" xmlns:wps="http://schemas.microsoft.com/office/word/2010/wordprocessingShape" mc:Ignorable="w14 wp14">
   <w:abstractNum w:abstractNumId="0">
     <w:nsid w:val="043A5185"/>
     <w:multiLevelType w:val="multilevel"/>
@@ -38669,7 +38884,7 @@
 </file>
 
 <file path=word/styles.xml><?xml version="1.0" encoding="utf-8"?>
-<w:styles xmlns:r="http://schemas.openxmlformats.org/officeDocument/2006/relationships" xmlns:w="http://schemas.openxmlformats.org/wordprocessingml/2006/main">
+<w:styles xmlns:mc="http://schemas.openxmlformats.org/markup-compatibility/2006" xmlns:r="http://schemas.openxmlformats.org/officeDocument/2006/relationships" xmlns:w="http://schemas.openxmlformats.org/wordprocessingml/2006/main" xmlns:w14="http://schemas.microsoft.com/office/word/2010/wordml" mc:Ignorable="w14">
   <w:docDefaults>
     <w:rPrDefault>
       <w:rPr>
@@ -38909,7 +39124,6 @@
     <w:uiPriority w:val="99"/>
     <w:semiHidden/>
     <w:unhideWhenUsed/>
-    <w:qFormat/>
     <w:tblPr>
       <w:tblInd w:w="0" w:type="dxa"/>
       <w:tblCellMar>
@@ -39939,7 +40153,7 @@
 </file>
 
 <file path=customXml/itemProps1.xml><?xml version="1.0" encoding="utf-8"?>
-<ds:datastoreItem xmlns:ds="http://schemas.openxmlformats.org/officeDocument/2006/customXml" ds:itemID="{AEEBD265-587C-4C04-8230-028A2E5515DA}">
+<ds:datastoreItem xmlns:ds="http://schemas.openxmlformats.org/officeDocument/2006/customXml" ds:itemID="{BA5A7CDF-30EF-44C7-A164-8B9F880C9523}">
   <ds:schemaRefs>
     <ds:schemaRef ds:uri="http://schemas.openxmlformats.org/officeDocument/2006/bibliography"/>
   </ds:schemaRefs>

</xml_diff>